<commit_message>
Update with new PROJECT files
Including Mahdi Transmission Tree visualizations with Jupyter notebooks
including new Vaccination trials
including Canary/Star Chamber multiverses
</commit_message>
<xml_diff>
--- a/CovidSIMVL/PROJECTS/2021.04.05_Multiple_Surge_Origins/The Multipe Origins of Surges.docx
+++ b/CovidSIMVL/PROJECTS/2021.04.05_Multiple_Surge_Origins/The Multipe Origins of Surges.docx
@@ -456,6 +456,10 @@
         </w:drawing>
       </w:r>
       <w:r>
+        <w:rPr>
+          <w:noProof/>
+          <w:lang w:eastAsia="en-CA"/>
+        </w:rPr>
         <w:drawing>
           <wp:anchor distT="0" distB="0" distL="114300" distR="114300" simplePos="0" relativeHeight="251659264" behindDoc="1" locked="0" layoutInCell="1" allowOverlap="1" wp14:anchorId="34F1702A" wp14:editId="2D68C37D">
             <wp:simplePos x="0" y="0"/>
@@ -2102,6 +2106,10 @@
         <w:pStyle w:val="NoSpacing"/>
       </w:pPr>
       <w:r>
+        <w:rPr>
+          <w:noProof/>
+          <w:lang w:eastAsia="en-CA"/>
+        </w:rPr>
         <w:drawing>
           <wp:anchor distT="0" distB="0" distL="114300" distR="114300" simplePos="0" relativeHeight="251677696" behindDoc="1" locked="0" layoutInCell="1" allowOverlap="1" wp14:anchorId="5FAB8542" wp14:editId="52242F1C">
             <wp:simplePos x="0" y="0"/>
@@ -2172,6 +2180,10 @@
         </w:drawing>
       </w:r>
       <w:r>
+        <w:rPr>
+          <w:noProof/>
+          <w:lang w:eastAsia="en-CA"/>
+        </w:rPr>
         <w:drawing>
           <wp:anchor distT="0" distB="0" distL="114300" distR="114300" simplePos="0" relativeHeight="251675648" behindDoc="1" locked="0" layoutInCell="1" allowOverlap="1" wp14:anchorId="7FD9AE0D" wp14:editId="5CF71EF5">
             <wp:simplePos x="0" y="0"/>
@@ -2424,15 +2436,11 @@
         <w:jc w:val="center"/>
       </w:pPr>
       <w:r>
-        <w:rPr>
-          <w:noProof/>
-          <w:lang w:eastAsia="en-CA"/>
-        </w:rPr>
         <w:drawing>
-          <wp:inline distT="0" distB="0" distL="0" distR="0" wp14:anchorId="1B7ED14A" wp14:editId="6B2FC957">
-            <wp:extent cx="2464676" cy="1209696"/>
-            <wp:effectExtent l="19050" t="19050" r="12065" b="9525"/>
-            <wp:docPr id="21" name="Picture 21"/>
+          <wp:inline distT="0" distB="0" distL="0" distR="0" wp14:anchorId="0B3F8297" wp14:editId="1E818498">
+            <wp:extent cx="2918713" cy="1463167"/>
+            <wp:effectExtent l="19050" t="19050" r="15240" b="22860"/>
+            <wp:docPr id="8" name="Picture 8"/>
             <wp:cNvGraphicFramePr>
               <a:graphicFrameLocks xmlns:a="http://schemas.openxmlformats.org/drawingml/2006/main" noChangeAspect="1"/>
             </wp:cNvGraphicFramePr>
@@ -2440,33 +2448,23 @@
               <a:graphicData uri="http://schemas.openxmlformats.org/drawingml/2006/picture">
                 <pic:pic xmlns:pic="http://schemas.openxmlformats.org/drawingml/2006/picture">
                   <pic:nvPicPr>
-                    <pic:cNvPr id="0" name="Picture 11"/>
-                    <pic:cNvPicPr>
-                      <a:picLocks noChangeAspect="1" noChangeArrowheads="1"/>
-                    </pic:cNvPicPr>
+                    <pic:cNvPr id="0" name=""/>
+                    <pic:cNvPicPr/>
                   </pic:nvPicPr>
                   <pic:blipFill>
-                    <a:blip r:embed="rId21">
-                      <a:extLst>
-                        <a:ext uri="{28A0092B-C50C-407E-A947-70E740481C1C}">
-                          <a14:useLocalDpi xmlns:a14="http://schemas.microsoft.com/office/drawing/2010/main" val="0"/>
-                        </a:ext>
-                      </a:extLst>
-                    </a:blip>
-                    <a:srcRect/>
+                    <a:blip r:embed="rId21"/>
                     <a:stretch>
                       <a:fillRect/>
                     </a:stretch>
                   </pic:blipFill>
-                  <pic:spPr bwMode="auto">
+                  <pic:spPr>
                     <a:xfrm>
                       <a:off x="0" y="0"/>
-                      <a:ext cx="2466685" cy="1210682"/>
+                      <a:ext cx="2918713" cy="1463167"/>
                     </a:xfrm>
                     <a:prstGeom prst="rect">
                       <a:avLst/>
                     </a:prstGeom>
-                    <a:noFill/>
                     <a:ln w="6350">
                       <a:solidFill>
                         <a:schemeClr val="tx1"/>
@@ -2490,31 +2488,40 @@
         <w:pStyle w:val="NoSpacing"/>
       </w:pPr>
       <w:r>
-        <w:rPr>
-          <w:noProof/>
-          <w:lang w:eastAsia="en-CA"/>
-        </w:rPr>
+        <w:t>Here, we see what can easily be interpreted as one peak with two succeeding surges. Recall that these are the statistics for the entire Multiverse, so that the peaks toward the end reflect what happens toward the end, which may or may not be Canary data. If by chance an infective found its way through the Buffer to Canary early, the Canary population, becoming infected quickly, would contribute to early Multiverse data. The actual timing for this trial is shown in the Multiverse panels below.</w:t>
+      </w:r>
+    </w:p>
+    <w:p>
+      <w:pPr>
+        <w:pStyle w:val="NoSpacing"/>
+      </w:pPr>
+    </w:p>
+    <w:p>
+      <w:pPr>
+        <w:pStyle w:val="NoSpacing"/>
+      </w:pPr>
+      <w:r>
         <w:drawing>
-          <wp:anchor distT="0" distB="0" distL="114300" distR="114300" simplePos="0" relativeHeight="251678720" behindDoc="1" locked="0" layoutInCell="1" allowOverlap="1" wp14:anchorId="08310B61" wp14:editId="5C8E3DBC">
+          <wp:anchor distT="0" distB="0" distL="114300" distR="114300" simplePos="0" relativeHeight="251713536" behindDoc="1" locked="0" layoutInCell="1" allowOverlap="1" wp14:anchorId="374907C6" wp14:editId="07BC0349">
             <wp:simplePos x="0" y="0"/>
             <wp:positionH relativeFrom="column">
-              <wp:posOffset>4445</wp:posOffset>
+              <wp:posOffset>-26670</wp:posOffset>
             </wp:positionH>
             <wp:positionV relativeFrom="paragraph">
-              <wp:posOffset>1042035</wp:posOffset>
+              <wp:posOffset>20320</wp:posOffset>
             </wp:positionV>
-            <wp:extent cx="2557145" cy="2395220"/>
+            <wp:extent cx="2191385" cy="2204720"/>
             <wp:effectExtent l="0" t="0" r="0" b="5080"/>
             <wp:wrapTight wrapText="bothSides">
               <wp:wrapPolygon edited="0">
                 <wp:start x="0" y="0"/>
-                <wp:lineTo x="0" y="21474"/>
-                <wp:lineTo x="21402" y="21474"/>
-                <wp:lineTo x="21402" y="0"/>
+                <wp:lineTo x="0" y="21463"/>
+                <wp:lineTo x="21406" y="21463"/>
+                <wp:lineTo x="21406" y="0"/>
                 <wp:lineTo x="0" y="0"/>
               </wp:wrapPolygon>
             </wp:wrapTight>
-            <wp:docPr id="22" name="Picture 22"/>
+            <wp:docPr id="19" name="Picture 19"/>
             <wp:cNvGraphicFramePr>
               <a:graphicFrameLocks xmlns:a="http://schemas.openxmlformats.org/drawingml/2006/main" noChangeAspect="1"/>
             </wp:cNvGraphicFramePr>
@@ -2522,10 +2529,8 @@
               <a:graphicData uri="http://schemas.openxmlformats.org/drawingml/2006/picture">
                 <pic:pic xmlns:pic="http://schemas.openxmlformats.org/drawingml/2006/picture">
                   <pic:nvPicPr>
-                    <pic:cNvPr id="0" name="Picture 12"/>
-                    <pic:cNvPicPr>
-                      <a:picLocks noChangeAspect="1" noChangeArrowheads="1"/>
-                    </pic:cNvPicPr>
+                    <pic:cNvPr id="0" name=""/>
+                    <pic:cNvPicPr/>
                   </pic:nvPicPr>
                   <pic:blipFill>
                     <a:blip r:embed="rId22" cstate="print">
@@ -2535,20 +2540,18 @@
                         </a:ext>
                       </a:extLst>
                     </a:blip>
-                    <a:srcRect/>
                     <a:stretch>
                       <a:fillRect/>
                     </a:stretch>
                   </pic:blipFill>
-                  <pic:spPr bwMode="auto">
+                  <pic:spPr>
                     <a:xfrm>
                       <a:off x="0" y="0"/>
-                      <a:ext cx="2557145" cy="2395220"/>
+                      <a:ext cx="2191385" cy="2204720"/>
                     </a:xfrm>
                     <a:prstGeom prst="rect">
                       <a:avLst/>
                     </a:prstGeom>
-                    <a:noFill/>
                   </pic:spPr>
                 </pic:pic>
               </a:graphicData>
@@ -2563,19 +2566,6 @@
         </w:drawing>
       </w:r>
       <w:r>
-        <w:t>Here, we see what can easily be interpreted as one peak with two succeeding surges. Recall that these are the statistics for the entire Multiverse, so that the peaks toward the end reflect what happens toward the end, which may or may not be Canary data. If by chance an infective found its way through the Buffer to Canary early, the Canary population, becoming infected quickly, would contribute to early Multiverse data. The actual timing for this trial is shown in the Multiverse panels below.</w:t>
-      </w:r>
-    </w:p>
-    <w:p>
-      <w:pPr>
-        <w:pStyle w:val="NoSpacing"/>
-      </w:pPr>
-    </w:p>
-    <w:p>
-      <w:pPr>
-        <w:pStyle w:val="NoSpacing"/>
-      </w:pPr>
-      <w:r>
         <w:t>The Generators are in the first column, the Buffers in the second column, and the Canaries in the third.</w:t>
       </w:r>
     </w:p>
@@ -2589,35 +2579,82 @@
         <w:pStyle w:val="NoSpacing"/>
       </w:pPr>
       <w:r>
-        <w:t>It can be seen that Canary C was not active, and that Canary A and B, given their rapid dynamics, show sharp spikes, but 2oo generations apart. Similarly, Buffer B is delayed with respect to Buffer A and C, and both of them had only 6 susceptibles left.</w:t>
-      </w:r>
-    </w:p>
-    <w:p>
-      <w:pPr>
-        <w:pStyle w:val="NoSpacing"/>
-      </w:pPr>
-    </w:p>
-    <w:p>
-      <w:pPr>
-        <w:pStyle w:val="NoSpacing"/>
-      </w:pPr>
-      <w:r>
-        <w:t>The Multiverse statistics are composites of their constituent cohorts. However, if</w:t>
-      </w:r>
-      <w:r>
-        <w:t xml:space="preserve"> one looked at the Canaries from their local point of view, we would have Canary C spared while the other two had intense infections. The origin of the spikes, from the Multiverse </w:t>
+        <w:t>It can be seen that Canary A</w:t>
+      </w:r>
+      <w:proofErr w:type="gramStart"/>
+      <w:r>
+        <w:t>,B</w:t>
+      </w:r>
+      <w:proofErr w:type="gramEnd"/>
+      <w:r>
+        <w:t xml:space="preserve"> and C all show sharp spikes but are 400 generations apart. Similarly, Buffer C </w:t>
+      </w:r>
+      <w:r>
+        <w:t>is delayed w</w:t>
+      </w:r>
+      <w:r>
+        <w:t>ith respect to Buffer A and B</w:t>
+      </w:r>
+      <w:r>
+        <w:t xml:space="preserve">, </w:t>
+      </w:r>
+      <w:r>
+        <w:t xml:space="preserve">none </w:t>
+      </w:r>
+      <w:proofErr w:type="gramStart"/>
+      <w:r>
+        <w:t>show smooth curves but have</w:t>
+      </w:r>
+      <w:proofErr w:type="gramEnd"/>
+      <w:r>
+        <w:t xml:space="preserve"> various peaks.</w:t>
+      </w:r>
+    </w:p>
+    <w:p>
+      <w:pPr>
+        <w:pStyle w:val="NoSpacing"/>
+      </w:pPr>
+    </w:p>
+    <w:p>
+      <w:pPr>
+        <w:pStyle w:val="NoSpacing"/>
+      </w:pPr>
+      <w:r>
+        <w:t xml:space="preserve">The Multiverse statistics are composites of their constituent cohorts. </w:t>
+      </w:r>
+      <w:r>
+        <w:t xml:space="preserve">This is why the aggregate chart shows 3 peaks. </w:t>
+      </w:r>
+      <w:r>
+        <w:t>However, if</w:t>
+      </w:r>
+      <w:r>
+        <w:t xml:space="preserve"> one looked at the Canaries from their local point of view, we would have </w:t>
+      </w:r>
+      <w:r>
+        <w:t>three epidemics at differing times</w:t>
+      </w:r>
+      <w:r>
+        <w:t xml:space="preserve">. The origin of the spikes, from the Multiverse point of view alone, </w:t>
       </w:r>
       <w:r>
         <w:lastRenderedPageBreak/>
-        <w:t xml:space="preserve">point of view alone, cannot easily to </w:t>
-      </w:r>
-      <w:proofErr w:type="gramStart"/>
-      <w:r>
-        <w:t>attributed</w:t>
-      </w:r>
-      <w:proofErr w:type="gramEnd"/>
-      <w:r>
-        <w:t xml:space="preserve"> to component population stochasticity without detailed knowledge of the component epidemics and their interactions.</w:t>
+        <w:t xml:space="preserve">cannot easily </w:t>
+      </w:r>
+      <w:r>
+        <w:t>be</w:t>
+      </w:r>
+      <w:r>
+        <w:t xml:space="preserve"> attributed to component population stochasticity</w:t>
+      </w:r>
+      <w:r>
+        <w:t>,</w:t>
+      </w:r>
+      <w:r>
+        <w:t xml:space="preserve"> without knowledge of the component epidemics and their interactions.</w:t>
+      </w:r>
+      <w:r>
+        <w:t xml:space="preserve"> The Multiverse shows 3 surges.</w:t>
       </w:r>
     </w:p>
     <w:p>
@@ -2635,26 +2672,26 @@
           <w:lang w:eastAsia="en-CA"/>
         </w:rPr>
         <w:drawing>
-          <wp:anchor distT="0" distB="0" distL="114300" distR="114300" simplePos="0" relativeHeight="251682816" behindDoc="1" locked="0" layoutInCell="1" allowOverlap="1" wp14:anchorId="30BF137B" wp14:editId="2D5B15F9">
+          <wp:anchor distT="0" distB="0" distL="114300" distR="114300" simplePos="0" relativeHeight="251715584" behindDoc="1" locked="0" layoutInCell="1" allowOverlap="1" wp14:anchorId="6F921E9C" wp14:editId="53AD2FA5">
             <wp:simplePos x="0" y="0"/>
             <wp:positionH relativeFrom="column">
-              <wp:posOffset>3058160</wp:posOffset>
+              <wp:posOffset>3001645</wp:posOffset>
             </wp:positionH>
             <wp:positionV relativeFrom="paragraph">
-              <wp:posOffset>427990</wp:posOffset>
+              <wp:posOffset>373380</wp:posOffset>
             </wp:positionV>
-            <wp:extent cx="2880360" cy="1485900"/>
-            <wp:effectExtent l="0" t="0" r="0" b="0"/>
+            <wp:extent cx="2834640" cy="1463040"/>
+            <wp:effectExtent l="19050" t="19050" r="22860" b="22860"/>
             <wp:wrapTight wrapText="bothSides">
               <wp:wrapPolygon edited="0">
-                <wp:start x="0" y="0"/>
-                <wp:lineTo x="0" y="21323"/>
-                <wp:lineTo x="21429" y="21323"/>
-                <wp:lineTo x="21429" y="0"/>
-                <wp:lineTo x="0" y="0"/>
+                <wp:start x="-145" y="-281"/>
+                <wp:lineTo x="-145" y="21656"/>
+                <wp:lineTo x="21629" y="21656"/>
+                <wp:lineTo x="21629" y="-281"/>
+                <wp:lineTo x="-145" y="-281"/>
               </wp:wrapPolygon>
             </wp:wrapTight>
-            <wp:docPr id="23" name="Picture 23"/>
+            <wp:docPr id="292" name="Picture 292"/>
             <wp:cNvGraphicFramePr>
               <a:graphicFrameLocks xmlns:a="http://schemas.openxmlformats.org/drawingml/2006/main" noChangeAspect="1"/>
             </wp:cNvGraphicFramePr>
@@ -2662,7 +2699,7 @@
               <a:graphicData uri="http://schemas.openxmlformats.org/drawingml/2006/picture">
                 <pic:pic xmlns:pic="http://schemas.openxmlformats.org/drawingml/2006/picture">
                   <pic:nvPicPr>
-                    <pic:cNvPr id="0" name="Picture 13"/>
+                    <pic:cNvPr id="0" name="Picture 4"/>
                     <pic:cNvPicPr>
                       <a:picLocks noChangeAspect="1" noChangeArrowheads="1"/>
                     </pic:cNvPicPr>
@@ -2683,80 +2720,7 @@
                   <pic:spPr bwMode="auto">
                     <a:xfrm>
                       <a:off x="0" y="0"/>
-                      <a:ext cx="2880360" cy="1485900"/>
-                    </a:xfrm>
-                    <a:prstGeom prst="rect">
-                      <a:avLst/>
-                    </a:prstGeom>
-                    <a:noFill/>
-                  </pic:spPr>
-                </pic:pic>
-              </a:graphicData>
-            </a:graphic>
-            <wp14:sizeRelH relativeFrom="page">
-              <wp14:pctWidth>0</wp14:pctWidth>
-            </wp14:sizeRelH>
-            <wp14:sizeRelV relativeFrom="page">
-              <wp14:pctHeight>0</wp14:pctHeight>
-            </wp14:sizeRelV>
-          </wp:anchor>
-        </w:drawing>
-      </w:r>
-      <w:r>
-        <w:rPr>
-          <w:noProof/>
-          <w:lang w:eastAsia="en-CA"/>
-        </w:rPr>
-        <w:drawing>
-          <wp:anchor distT="0" distB="0" distL="114300" distR="114300" simplePos="0" relativeHeight="251681792" behindDoc="1" locked="0" layoutInCell="1" allowOverlap="1" wp14:anchorId="1D59BB5B" wp14:editId="16756562">
-            <wp:simplePos x="0" y="0"/>
-            <wp:positionH relativeFrom="column">
-              <wp:posOffset>29845</wp:posOffset>
-            </wp:positionH>
-            <wp:positionV relativeFrom="paragraph">
-              <wp:posOffset>445770</wp:posOffset>
-            </wp:positionV>
-            <wp:extent cx="2895600" cy="1455420"/>
-            <wp:effectExtent l="19050" t="19050" r="19050" b="11430"/>
-            <wp:wrapTight wrapText="bothSides">
-              <wp:wrapPolygon edited="0">
-                <wp:start x="-142" y="-283"/>
-                <wp:lineTo x="-142" y="21487"/>
-                <wp:lineTo x="21600" y="21487"/>
-                <wp:lineTo x="21600" y="-283"/>
-                <wp:lineTo x="-142" y="-283"/>
-              </wp:wrapPolygon>
-            </wp:wrapTight>
-            <wp:docPr id="25" name="Picture 25"/>
-            <wp:cNvGraphicFramePr>
-              <a:graphicFrameLocks xmlns:a="http://schemas.openxmlformats.org/drawingml/2006/main" noChangeAspect="1"/>
-            </wp:cNvGraphicFramePr>
-            <a:graphic xmlns:a="http://schemas.openxmlformats.org/drawingml/2006/main">
-              <a:graphicData uri="http://schemas.openxmlformats.org/drawingml/2006/picture">
-                <pic:pic xmlns:pic="http://schemas.openxmlformats.org/drawingml/2006/picture">
-                  <pic:nvPicPr>
-                    <pic:cNvPr id="0" name="Picture 15"/>
-                    <pic:cNvPicPr>
-                      <a:picLocks noChangeAspect="1" noChangeArrowheads="1"/>
-                    </pic:cNvPicPr>
-                  </pic:nvPicPr>
-                  <pic:blipFill>
-                    <a:blip r:embed="rId24">
-                      <a:extLst>
-                        <a:ext uri="{28A0092B-C50C-407E-A947-70E740481C1C}">
-                          <a14:useLocalDpi xmlns:a14="http://schemas.microsoft.com/office/drawing/2010/main" val="0"/>
-                        </a:ext>
-                      </a:extLst>
-                    </a:blip>
-                    <a:srcRect/>
-                    <a:stretch>
-                      <a:fillRect/>
-                    </a:stretch>
-                  </pic:blipFill>
-                  <pic:spPr bwMode="auto">
-                    <a:xfrm>
-                      <a:off x="0" y="0"/>
-                      <a:ext cx="2895600" cy="1455420"/>
+                      <a:ext cx="2834640" cy="1463040"/>
                     </a:xfrm>
                     <a:prstGeom prst="rect">
                       <a:avLst/>
@@ -2781,13 +2745,45 @@
         </w:drawing>
       </w:r>
       <w:r>
-        <w:t xml:space="preserve">Here are three more examples where the Multiverse shows a surge, </w:t>
-      </w:r>
-      <w:r>
-        <w:t>three</w:t>
-      </w:r>
-      <w:r>
-        <w:t xml:space="preserve"> with the same set of parameters.</w:t>
+        <w:t>Here are more examp</w:t>
+      </w:r>
+      <w:r>
+        <w:t xml:space="preserve">les where the Multiverse </w:t>
+      </w:r>
+      <w:proofErr w:type="gramStart"/>
+      <w:r>
+        <w:t xml:space="preserve">shows </w:t>
+      </w:r>
+      <w:r>
+        <w:t xml:space="preserve"> </w:t>
+      </w:r>
+      <w:r>
+        <w:t>multiple</w:t>
+      </w:r>
+      <w:proofErr w:type="gramEnd"/>
+      <w:r>
+        <w:t xml:space="preserve"> </w:t>
+      </w:r>
+      <w:r>
+        <w:t>surge</w:t>
+      </w:r>
+      <w:r>
+        <w:t>s</w:t>
+      </w:r>
+      <w:r>
+        <w:t xml:space="preserve">, </w:t>
+      </w:r>
+      <w:r>
+        <w:t>all</w:t>
+      </w:r>
+      <w:r>
+        <w:t xml:space="preserve"> with the same parameters</w:t>
+      </w:r>
+      <w:r>
+        <w:t xml:space="preserve"> as above.</w:t>
+      </w:r>
+      <w:r>
+        <w:t>.</w:t>
       </w:r>
     </w:p>
     <w:p>
@@ -2800,26 +2796,26 @@
           <w:lang w:eastAsia="en-CA"/>
         </w:rPr>
         <w:drawing>
-          <wp:anchor distT="0" distB="0" distL="114300" distR="114300" simplePos="0" relativeHeight="251680768" behindDoc="1" locked="0" layoutInCell="1" allowOverlap="1" wp14:anchorId="1023934B" wp14:editId="3FD64B49">
+          <wp:anchor distT="0" distB="0" distL="114300" distR="114300" simplePos="0" relativeHeight="251714560" behindDoc="1" locked="0" layoutInCell="1" allowOverlap="1" wp14:anchorId="60DF77BE" wp14:editId="780193DB">
             <wp:simplePos x="0" y="0"/>
             <wp:positionH relativeFrom="column">
-              <wp:posOffset>3115945</wp:posOffset>
+              <wp:posOffset>8255</wp:posOffset>
             </wp:positionH>
             <wp:positionV relativeFrom="paragraph">
-              <wp:posOffset>-3810</wp:posOffset>
+              <wp:posOffset>69850</wp:posOffset>
             </wp:positionV>
-            <wp:extent cx="2796540" cy="1460500"/>
-            <wp:effectExtent l="19050" t="19050" r="22860" b="25400"/>
+            <wp:extent cx="2842260" cy="1432560"/>
+            <wp:effectExtent l="19050" t="19050" r="15240" b="15240"/>
             <wp:wrapTight wrapText="bothSides">
               <wp:wrapPolygon edited="0">
-                <wp:start x="-147" y="-282"/>
-                <wp:lineTo x="-147" y="21694"/>
-                <wp:lineTo x="21629" y="21694"/>
-                <wp:lineTo x="21629" y="-282"/>
-                <wp:lineTo x="-147" y="-282"/>
+                <wp:start x="-145" y="-287"/>
+                <wp:lineTo x="-145" y="21543"/>
+                <wp:lineTo x="21571" y="21543"/>
+                <wp:lineTo x="21571" y="-287"/>
+                <wp:lineTo x="-145" y="-287"/>
               </wp:wrapPolygon>
             </wp:wrapTight>
-            <wp:docPr id="24" name="Picture 24"/>
+            <wp:docPr id="290" name="Picture 290"/>
             <wp:cNvGraphicFramePr>
               <a:graphicFrameLocks xmlns:a="http://schemas.openxmlformats.org/drawingml/2006/main" noChangeAspect="1"/>
             </wp:cNvGraphicFramePr>
@@ -2827,13 +2823,13 @@
               <a:graphicData uri="http://schemas.openxmlformats.org/drawingml/2006/picture">
                 <pic:pic xmlns:pic="http://schemas.openxmlformats.org/drawingml/2006/picture">
                   <pic:nvPicPr>
-                    <pic:cNvPr id="0" name="Picture 14"/>
+                    <pic:cNvPr id="0" name="Picture 3"/>
                     <pic:cNvPicPr>
                       <a:picLocks noChangeAspect="1" noChangeArrowheads="1"/>
                     </pic:cNvPicPr>
                   </pic:nvPicPr>
                   <pic:blipFill>
-                    <a:blip r:embed="rId25">
+                    <a:blip r:embed="rId24">
                       <a:extLst>
                         <a:ext uri="{28A0092B-C50C-407E-A947-70E740481C1C}">
                           <a14:useLocalDpi xmlns:a14="http://schemas.microsoft.com/office/drawing/2010/main" val="0"/>
@@ -2848,7 +2844,7 @@
                   <pic:spPr bwMode="auto">
                     <a:xfrm>
                       <a:off x="0" y="0"/>
-                      <a:ext cx="2796540" cy="1460500"/>
+                      <a:ext cx="2842260" cy="1432560"/>
                     </a:xfrm>
                     <a:prstGeom prst="rect">
                       <a:avLst/>
@@ -2872,236 +2868,39 @@
           </wp:anchor>
         </w:drawing>
       </w:r>
-      <w:r>
-        <w:rPr>
-          <w:noProof/>
-          <w:lang w:eastAsia="en-CA"/>
-        </w:rPr>
-        <w:drawing>
-          <wp:anchor distT="0" distB="0" distL="114300" distR="114300" simplePos="0" relativeHeight="251679744" behindDoc="1" locked="0" layoutInCell="1" allowOverlap="1" wp14:anchorId="69C0AC05" wp14:editId="1F941CDA">
-            <wp:simplePos x="0" y="0"/>
-            <wp:positionH relativeFrom="column">
-              <wp:posOffset>31115</wp:posOffset>
-            </wp:positionH>
-            <wp:positionV relativeFrom="paragraph">
-              <wp:posOffset>-2540</wp:posOffset>
-            </wp:positionV>
-            <wp:extent cx="2910840" cy="1463040"/>
-            <wp:effectExtent l="0" t="0" r="3810" b="3810"/>
-            <wp:wrapTight wrapText="bothSides">
-              <wp:wrapPolygon edited="0">
-                <wp:start x="0" y="0"/>
-                <wp:lineTo x="0" y="21375"/>
-                <wp:lineTo x="21487" y="21375"/>
-                <wp:lineTo x="21487" y="0"/>
-                <wp:lineTo x="0" y="0"/>
-              </wp:wrapPolygon>
-            </wp:wrapTight>
-            <wp:docPr id="26" name="Picture 26"/>
-            <wp:cNvGraphicFramePr>
-              <a:graphicFrameLocks xmlns:a="http://schemas.openxmlformats.org/drawingml/2006/main" noChangeAspect="1"/>
-            </wp:cNvGraphicFramePr>
-            <a:graphic xmlns:a="http://schemas.openxmlformats.org/drawingml/2006/main">
-              <a:graphicData uri="http://schemas.openxmlformats.org/drawingml/2006/picture">
-                <pic:pic xmlns:pic="http://schemas.openxmlformats.org/drawingml/2006/picture">
-                  <pic:nvPicPr>
-                    <pic:cNvPr id="0" name="Picture 16"/>
-                    <pic:cNvPicPr>
-                      <a:picLocks noChangeAspect="1" noChangeArrowheads="1"/>
-                    </pic:cNvPicPr>
-                  </pic:nvPicPr>
-                  <pic:blipFill>
-                    <a:blip r:embed="rId26">
-                      <a:extLst>
-                        <a:ext uri="{28A0092B-C50C-407E-A947-70E740481C1C}">
-                          <a14:useLocalDpi xmlns:a14="http://schemas.microsoft.com/office/drawing/2010/main" val="0"/>
-                        </a:ext>
-                      </a:extLst>
-                    </a:blip>
-                    <a:srcRect/>
-                    <a:stretch>
-                      <a:fillRect/>
-                    </a:stretch>
-                  </pic:blipFill>
-                  <pic:spPr bwMode="auto">
-                    <a:xfrm>
-                      <a:off x="0" y="0"/>
-                      <a:ext cx="2910840" cy="1463040"/>
-                    </a:xfrm>
-                    <a:prstGeom prst="rect">
-                      <a:avLst/>
-                    </a:prstGeom>
-                    <a:noFill/>
-                  </pic:spPr>
-                </pic:pic>
-              </a:graphicData>
-            </a:graphic>
-            <wp14:sizeRelH relativeFrom="page">
-              <wp14:pctWidth>0</wp14:pctWidth>
-            </wp14:sizeRelH>
-            <wp14:sizeRelV relativeFrom="page">
-              <wp14:pctHeight>0</wp14:pctHeight>
-            </wp14:sizeRelV>
-          </wp:anchor>
-        </w:drawing>
-      </w:r>
-    </w:p>
-    <w:p>
-      <w:pPr>
-        <w:pStyle w:val="NoSpacing"/>
-      </w:pPr>
-      <w:r>
-        <w:t>To repeat, these are the aggregate data for nine Universes each, within which there are three independent sets of interacting Universes. The aggregates are counts of all the Universes, so the surges shown here were not the result of changes in parameters, or of the viral temporal model, but purely due to stochastic variation in the chain of transmissions. For the top right chart, the components look like this.</w:t>
-      </w:r>
-    </w:p>
-    <w:p>
-      <w:pPr>
-        <w:pStyle w:val="NoSpacing"/>
-      </w:pPr>
-      <w:r>
-        <w:rPr>
-          <w:noProof/>
-          <w:lang w:eastAsia="en-CA"/>
-        </w:rPr>
-        <w:drawing>
-          <wp:anchor distT="0" distB="0" distL="114300" distR="114300" simplePos="0" relativeHeight="251683840" behindDoc="1" locked="0" layoutInCell="1" allowOverlap="1" wp14:anchorId="34B960C2" wp14:editId="46C1BB02">
-            <wp:simplePos x="0" y="0"/>
-            <wp:positionH relativeFrom="column">
-              <wp:posOffset>8890</wp:posOffset>
-            </wp:positionH>
-            <wp:positionV relativeFrom="paragraph">
-              <wp:posOffset>130810</wp:posOffset>
-            </wp:positionV>
-            <wp:extent cx="3106420" cy="3032125"/>
-            <wp:effectExtent l="0" t="0" r="0" b="0"/>
-            <wp:wrapTight wrapText="bothSides">
-              <wp:wrapPolygon edited="0">
-                <wp:start x="0" y="0"/>
-                <wp:lineTo x="0" y="21442"/>
-                <wp:lineTo x="21459" y="21442"/>
-                <wp:lineTo x="21459" y="0"/>
-                <wp:lineTo x="0" y="0"/>
-              </wp:wrapPolygon>
-            </wp:wrapTight>
-            <wp:docPr id="27" name="Picture 27"/>
-            <wp:cNvGraphicFramePr>
-              <a:graphicFrameLocks xmlns:a="http://schemas.openxmlformats.org/drawingml/2006/main" noChangeAspect="1"/>
-            </wp:cNvGraphicFramePr>
-            <a:graphic xmlns:a="http://schemas.openxmlformats.org/drawingml/2006/main">
-              <a:graphicData uri="http://schemas.openxmlformats.org/drawingml/2006/picture">
-                <pic:pic xmlns:pic="http://schemas.openxmlformats.org/drawingml/2006/picture">
-                  <pic:nvPicPr>
-                    <pic:cNvPr id="0" name="Picture 17"/>
-                    <pic:cNvPicPr>
-                      <a:picLocks noChangeAspect="1" noChangeArrowheads="1"/>
-                    </pic:cNvPicPr>
-                  </pic:nvPicPr>
-                  <pic:blipFill>
-                    <a:blip r:embed="rId27" cstate="print">
-                      <a:extLst>
-                        <a:ext uri="{28A0092B-C50C-407E-A947-70E740481C1C}">
-                          <a14:useLocalDpi xmlns:a14="http://schemas.microsoft.com/office/drawing/2010/main" val="0"/>
-                        </a:ext>
-                      </a:extLst>
-                    </a:blip>
-                    <a:srcRect/>
-                    <a:stretch>
-                      <a:fillRect/>
-                    </a:stretch>
-                  </pic:blipFill>
-                  <pic:spPr bwMode="auto">
-                    <a:xfrm>
-                      <a:off x="0" y="0"/>
-                      <a:ext cx="3106420" cy="3032125"/>
-                    </a:xfrm>
-                    <a:prstGeom prst="rect">
-                      <a:avLst/>
-                    </a:prstGeom>
-                    <a:noFill/>
-                  </pic:spPr>
-                </pic:pic>
-              </a:graphicData>
-            </a:graphic>
-            <wp14:sizeRelH relativeFrom="page">
-              <wp14:pctWidth>0</wp14:pctWidth>
-            </wp14:sizeRelH>
-            <wp14:sizeRelV relativeFrom="page">
-              <wp14:pctHeight>0</wp14:pctHeight>
-            </wp14:sizeRelV>
-          </wp:anchor>
-        </w:drawing>
-      </w:r>
-    </w:p>
-    <w:p>
-      <w:pPr>
-        <w:pStyle w:val="NoSpacing"/>
-      </w:pPr>
-      <w:r>
-        <w:t>All three Generators have only 10-16 susceptibles who were not infected, but the numbers for Buffers are 52 to 66 uninfected.</w:t>
-      </w:r>
-    </w:p>
-    <w:p>
-      <w:pPr>
-        <w:pStyle w:val="NoSpacing"/>
-      </w:pPr>
-    </w:p>
-    <w:p>
-      <w:pPr>
-        <w:pStyle w:val="NoSpacing"/>
-      </w:pPr>
-      <w:r>
-        <w:t xml:space="preserve">Surprisingly, two of the three Canaries were not activated – they had no internal infections that were sustained. </w:t>
-      </w:r>
-    </w:p>
-    <w:p>
-      <w:pPr>
-        <w:pStyle w:val="NoSpacing"/>
-      </w:pPr>
-    </w:p>
-    <w:p>
-      <w:pPr>
-        <w:pStyle w:val="NoSpacing"/>
-      </w:pPr>
-      <w:r>
-        <w:t>In this case, the surge shown in the Multiverse is due to the high dynamic</w:t>
-      </w:r>
-      <w:r>
-        <w:t xml:space="preserve">s of </w:t>
-      </w:r>
-      <w:proofErr w:type="spellStart"/>
-      <w:r>
-        <w:t>Canarie</w:t>
-      </w:r>
-      <w:proofErr w:type="spellEnd"/>
-      <w:r>
-        <w:t xml:space="preserve"> C, at around gen=12</w:t>
-      </w:r>
-      <w:r>
-        <w:t>00</w:t>
-      </w:r>
-      <w:r>
-        <w:t>.</w:t>
-      </w:r>
-    </w:p>
-    <w:p>
-      <w:pPr>
-        <w:pStyle w:val="NoSpacing"/>
-      </w:pPr>
-    </w:p>
-    <w:p>
-      <w:pPr>
-        <w:pStyle w:val="NoSpacing"/>
-      </w:pPr>
-      <w:r>
-        <w:t>Buffer A shows two peaks, Buffer B one, but Buffer C has a protracted peak whose duration goes right to the end, and with a high point around gen 1200, compared to the other two, which had highs before gen=1000.</w:t>
-      </w:r>
-    </w:p>
-    <w:p>
-      <w:pPr>
-        <w:pStyle w:val="NoSpacing"/>
-      </w:pPr>
-      <w:r>
-        <w:lastRenderedPageBreak/>
+    </w:p>
+    <w:p>
+      <w:pPr>
+        <w:pStyle w:val="NoSpacing"/>
+      </w:pPr>
+      <w:r>
+        <w:t xml:space="preserve">To repeat, </w:t>
+      </w:r>
+      <w:r>
+        <w:t xml:space="preserve">each of </w:t>
+      </w:r>
+      <w:r>
+        <w:t xml:space="preserve">these </w:t>
+      </w:r>
+      <w:proofErr w:type="gramStart"/>
+      <w:r>
+        <w:t>are</w:t>
+      </w:r>
+      <w:proofErr w:type="gramEnd"/>
+      <w:r>
+        <w:t xml:space="preserve"> the aggregate data for nine Universes, within which there are three independent sets of interacting Universes. The aggregates are counts of all the Universes, so the surges shown here were not the result of changes in parameters, or of the viral temporal model, but purely due to stochastic variation in the chain of transmissions. For the top right chart, the components look like this.</w:t>
+      </w:r>
+    </w:p>
+    <w:p>
+      <w:pPr>
+        <w:pStyle w:val="NoSpacing"/>
+      </w:pPr>
+    </w:p>
+    <w:p>
+      <w:pPr>
+        <w:pStyle w:val="NoSpacing"/>
+      </w:pPr>
+      <w:r>
         <w:t>This variability in the stochastic executions of the epidemic with the same parameters raise three questions: the first is how much we can attribute aggregate data to social and viral causes, rather than to stochastic variation; the second is the question of what epidemic we are experiencing in our context – an average, an outlier, or are all the individual epidemics that occur unique; the third is that of finding the parameters of an epidemic – it the experiences in each context might be quite dissimilar despite common parameters, just because of stochastic variation.</w:t>
       </w:r>
     </w:p>
@@ -3205,7 +3004,11 @@
         <w:pStyle w:val="NoSpacing"/>
       </w:pPr>
       <w:r>
-        <w:t xml:space="preserve">The Generator does not just depend on its outbound group, but gets 10 visitors from the Mixing Universe, which like all the Universes, have 100 agents as their base. These leave the Mixing Universe from 0200 </w:t>
+        <w:t xml:space="preserve">The Generator does not just depend on its outbound group, but gets 10 visitors from the Mixing Universe, which like all the Universes, have 100 agents as their base. These leave the Mixing Universe </w:t>
+      </w:r>
+      <w:r>
+        <w:lastRenderedPageBreak/>
+        <w:t xml:space="preserve">from 0200 </w:t>
       </w:r>
       <w:proofErr w:type="gramStart"/>
       <w:r>
@@ -3284,7 +3087,7 @@
             <wp:cNvGraphicFramePr/>
             <a:graphic xmlns:a="http://schemas.openxmlformats.org/drawingml/2006/main">
               <a:graphicData uri="http://schemas.openxmlformats.org/drawingml/2006/diagram">
-                <dgm:relIds xmlns:dgm="http://schemas.openxmlformats.org/drawingml/2006/diagram" xmlns:r="http://schemas.openxmlformats.org/officeDocument/2006/relationships" r:dm="rId28" r:lo="rId29" r:qs="rId30" r:cs="rId31"/>
+                <dgm:relIds xmlns:dgm="http://schemas.openxmlformats.org/drawingml/2006/diagram" xmlns:r="http://schemas.openxmlformats.org/officeDocument/2006/relationships" r:dm="rId25" r:lo="rId26" r:qs="rId27" r:cs="rId28"/>
               </a:graphicData>
             </a:graphic>
             <wp14:sizeRelH relativeFrom="page">
@@ -3421,11 +3224,7 @@
       <w:proofErr w:type="spellEnd"/>
       <w:proofErr w:type="gramEnd"/>
       <w:r>
-        <w:t xml:space="preserve"> a sustained epidemic </w:t>
-      </w:r>
-      <w:r>
-        <w:lastRenderedPageBreak/>
-        <w:t>within that village. What is apparently non-deterministic is whether and when one of the outbound from a Village will be infected from the Mixing Universe.</w:t>
+        <w:t xml:space="preserve"> a sustained epidemic within that village. What is apparently non-deterministic is whether and when one of the outbound from a Village will be infected from the Mixing Universe.</w:t>
       </w:r>
     </w:p>
     <w:p>
@@ -3804,7 +3603,7 @@
                     </pic:cNvPicPr>
                   </pic:nvPicPr>
                   <pic:blipFill>
-                    <a:blip r:embed="rId33">
+                    <a:blip r:embed="rId30">
                       <a:extLst>
                         <a:ext uri="{28A0092B-C50C-407E-A947-70E740481C1C}">
                           <a14:useLocalDpi xmlns:a14="http://schemas.microsoft.com/office/drawing/2010/main" val="0"/>
@@ -3864,7 +3663,80 @@
           <w:lang w:eastAsia="en-CA"/>
         </w:rPr>
         <w:drawing>
-          <wp:anchor distT="0" distB="0" distL="114300" distR="114300" simplePos="0" relativeHeight="251685888" behindDoc="1" locked="0" layoutInCell="1" allowOverlap="1" wp14:anchorId="7CEF36F7" wp14:editId="001C9221">
+          <wp:anchor distT="0" distB="0" distL="114300" distR="114300" simplePos="0" relativeHeight="251716608" behindDoc="1" locked="0" layoutInCell="1" allowOverlap="1" wp14:anchorId="1D5E9F21" wp14:editId="520B77E6">
+            <wp:simplePos x="0" y="0"/>
+            <wp:positionH relativeFrom="column">
+              <wp:posOffset>4198620</wp:posOffset>
+            </wp:positionH>
+            <wp:positionV relativeFrom="paragraph">
+              <wp:posOffset>1480185</wp:posOffset>
+            </wp:positionV>
+            <wp:extent cx="1901825" cy="975360"/>
+            <wp:effectExtent l="0" t="0" r="3175" b="0"/>
+            <wp:wrapTight wrapText="bothSides">
+              <wp:wrapPolygon edited="0">
+                <wp:start x="0" y="0"/>
+                <wp:lineTo x="0" y="21094"/>
+                <wp:lineTo x="21420" y="21094"/>
+                <wp:lineTo x="21420" y="0"/>
+                <wp:lineTo x="0" y="0"/>
+              </wp:wrapPolygon>
+            </wp:wrapTight>
+            <wp:docPr id="294" name="Picture 294"/>
+            <wp:cNvGraphicFramePr>
+              <a:graphicFrameLocks xmlns:a="http://schemas.openxmlformats.org/drawingml/2006/main" noChangeAspect="1"/>
+            </wp:cNvGraphicFramePr>
+            <a:graphic xmlns:a="http://schemas.openxmlformats.org/drawingml/2006/main">
+              <a:graphicData uri="http://schemas.openxmlformats.org/drawingml/2006/picture">
+                <pic:pic xmlns:pic="http://schemas.openxmlformats.org/drawingml/2006/picture">
+                  <pic:nvPicPr>
+                    <pic:cNvPr id="0" name="Picture 5"/>
+                    <pic:cNvPicPr>
+                      <a:picLocks noChangeAspect="1" noChangeArrowheads="1"/>
+                    </pic:cNvPicPr>
+                  </pic:nvPicPr>
+                  <pic:blipFill>
+                    <a:blip r:embed="rId31">
+                      <a:extLst>
+                        <a:ext uri="{28A0092B-C50C-407E-A947-70E740481C1C}">
+                          <a14:useLocalDpi xmlns:a14="http://schemas.microsoft.com/office/drawing/2010/main" val="0"/>
+                        </a:ext>
+                      </a:extLst>
+                    </a:blip>
+                    <a:srcRect/>
+                    <a:stretch>
+                      <a:fillRect/>
+                    </a:stretch>
+                  </pic:blipFill>
+                  <pic:spPr bwMode="auto">
+                    <a:xfrm>
+                      <a:off x="0" y="0"/>
+                      <a:ext cx="1901825" cy="975360"/>
+                    </a:xfrm>
+                    <a:prstGeom prst="rect">
+                      <a:avLst/>
+                    </a:prstGeom>
+                    <a:noFill/>
+                  </pic:spPr>
+                </pic:pic>
+              </a:graphicData>
+            </a:graphic>
+            <wp14:sizeRelH relativeFrom="page">
+              <wp14:pctWidth>0</wp14:pctWidth>
+            </wp14:sizeRelH>
+            <wp14:sizeRelV relativeFrom="page">
+              <wp14:pctHeight>0</wp14:pctHeight>
+            </wp14:sizeRelV>
+          </wp:anchor>
+        </w:drawing>
+      </w:r>
+      <w:r>
+        <w:rPr>
+          <w:noProof/>
+          <w:lang w:eastAsia="en-CA"/>
+        </w:rPr>
+        <w:drawing>
+          <wp:anchor distT="0" distB="0" distL="114300" distR="114300" simplePos="0" relativeHeight="251685888" behindDoc="1" locked="0" layoutInCell="1" allowOverlap="1" wp14:anchorId="48F8EA5E" wp14:editId="1043E6C0">
             <wp:simplePos x="0" y="0"/>
             <wp:positionH relativeFrom="column">
               <wp:posOffset>2106930</wp:posOffset>
@@ -3897,7 +3769,7 @@
                     </pic:cNvPicPr>
                   </pic:nvPicPr>
                   <pic:blipFill>
-                    <a:blip r:embed="rId34">
+                    <a:blip r:embed="rId32">
                       <a:extLst>
                         <a:ext uri="{28A0092B-C50C-407E-A947-70E740481C1C}">
                           <a14:useLocalDpi xmlns:a14="http://schemas.microsoft.com/office/drawing/2010/main" val="0"/>
@@ -3942,7 +3814,7 @@
           <w:lang w:eastAsia="en-CA"/>
         </w:rPr>
         <w:drawing>
-          <wp:anchor distT="0" distB="0" distL="114300" distR="114300" simplePos="0" relativeHeight="251684864" behindDoc="1" locked="0" layoutInCell="1" allowOverlap="1" wp14:anchorId="631E9AC8" wp14:editId="2824DD99">
+          <wp:anchor distT="0" distB="0" distL="114300" distR="114300" simplePos="0" relativeHeight="251684864" behindDoc="1" locked="0" layoutInCell="1" allowOverlap="1" wp14:anchorId="17F81BFC" wp14:editId="245649EC">
             <wp:simplePos x="0" y="0"/>
             <wp:positionH relativeFrom="column">
               <wp:posOffset>-635</wp:posOffset>
@@ -3975,7 +3847,7 @@
                     </pic:cNvPicPr>
                   </pic:nvPicPr>
                   <pic:blipFill>
-                    <a:blip r:embed="rId35">
+                    <a:blip r:embed="rId33">
                       <a:extLst>
                         <a:ext uri="{28A0092B-C50C-407E-A947-70E740481C1C}">
                           <a14:useLocalDpi xmlns:a14="http://schemas.microsoft.com/office/drawing/2010/main" val="0"/>
@@ -4057,87 +3929,8 @@
           <w:noProof/>
           <w:lang w:eastAsia="en-CA"/>
         </w:rPr>
-        <w:lastRenderedPageBreak/>
         <w:drawing>
-          <wp:anchor distT="0" distB="0" distL="114300" distR="114300" simplePos="0" relativeHeight="251689984" behindDoc="1" locked="0" layoutInCell="1" allowOverlap="1" wp14:anchorId="60001124" wp14:editId="7D9E7BCC">
-            <wp:simplePos x="0" y="0"/>
-            <wp:positionH relativeFrom="column">
-              <wp:posOffset>4208780</wp:posOffset>
-            </wp:positionH>
-            <wp:positionV relativeFrom="paragraph">
-              <wp:posOffset>81915</wp:posOffset>
-            </wp:positionV>
-            <wp:extent cx="2019935" cy="1007110"/>
-            <wp:effectExtent l="19050" t="19050" r="18415" b="21590"/>
-            <wp:wrapTight wrapText="bothSides">
-              <wp:wrapPolygon edited="0">
-                <wp:start x="-204" y="-409"/>
-                <wp:lineTo x="-204" y="21654"/>
-                <wp:lineTo x="21593" y="21654"/>
-                <wp:lineTo x="21593" y="-409"/>
-                <wp:lineTo x="-204" y="-409"/>
-              </wp:wrapPolygon>
-            </wp:wrapTight>
-            <wp:docPr id="289" name="Picture 289"/>
-            <wp:cNvGraphicFramePr>
-              <a:graphicFrameLocks xmlns:a="http://schemas.openxmlformats.org/drawingml/2006/main" noChangeAspect="1"/>
-            </wp:cNvGraphicFramePr>
-            <a:graphic xmlns:a="http://schemas.openxmlformats.org/drawingml/2006/main">
-              <a:graphicData uri="http://schemas.openxmlformats.org/drawingml/2006/picture">
-                <pic:pic xmlns:pic="http://schemas.openxmlformats.org/drawingml/2006/picture">
-                  <pic:nvPicPr>
-                    <pic:cNvPr id="0" name="Picture 23"/>
-                    <pic:cNvPicPr>
-                      <a:picLocks noChangeAspect="1" noChangeArrowheads="1"/>
-                    </pic:cNvPicPr>
-                  </pic:nvPicPr>
-                  <pic:blipFill>
-                    <a:blip r:embed="rId36">
-                      <a:extLst>
-                        <a:ext uri="{28A0092B-C50C-407E-A947-70E740481C1C}">
-                          <a14:useLocalDpi xmlns:a14="http://schemas.microsoft.com/office/drawing/2010/main" val="0"/>
-                        </a:ext>
-                      </a:extLst>
-                    </a:blip>
-                    <a:srcRect/>
-                    <a:stretch>
-                      <a:fillRect/>
-                    </a:stretch>
-                  </pic:blipFill>
-                  <pic:spPr bwMode="auto">
-                    <a:xfrm>
-                      <a:off x="0" y="0"/>
-                      <a:ext cx="2019935" cy="1007110"/>
-                    </a:xfrm>
-                    <a:prstGeom prst="rect">
-                      <a:avLst/>
-                    </a:prstGeom>
-                    <a:noFill/>
-                    <a:ln w="6350">
-                      <a:solidFill>
-                        <a:schemeClr val="tx1"/>
-                      </a:solidFill>
-                    </a:ln>
-                  </pic:spPr>
-                </pic:pic>
-              </a:graphicData>
-            </a:graphic>
-            <wp14:sizeRelH relativeFrom="page">
-              <wp14:pctWidth>0</wp14:pctWidth>
-            </wp14:sizeRelH>
-            <wp14:sizeRelV relativeFrom="page">
-              <wp14:pctHeight>0</wp14:pctHeight>
-            </wp14:sizeRelV>
-          </wp:anchor>
-        </w:drawing>
-      </w:r>
-      <w:r>
-        <w:rPr>
-          <w:noProof/>
-          <w:lang w:eastAsia="en-CA"/>
-        </w:rPr>
-        <w:drawing>
-          <wp:anchor distT="0" distB="0" distL="114300" distR="114300" simplePos="0" relativeHeight="251688960" behindDoc="1" locked="0" layoutInCell="1" allowOverlap="1" wp14:anchorId="1781896D" wp14:editId="5F81E85F">
+          <wp:anchor distT="0" distB="0" distL="114300" distR="114300" simplePos="0" relativeHeight="251688960" behindDoc="1" locked="0" layoutInCell="1" allowOverlap="1" wp14:anchorId="633EA52B" wp14:editId="75535CAD">
             <wp:simplePos x="0" y="0"/>
             <wp:positionH relativeFrom="column">
               <wp:posOffset>2143760</wp:posOffset>
@@ -4170,7 +3963,7 @@
                     </pic:cNvPicPr>
                   </pic:nvPicPr>
                   <pic:blipFill>
-                    <a:blip r:embed="rId37">
+                    <a:blip r:embed="rId34">
                       <a:extLst>
                         <a:ext uri="{28A0092B-C50C-407E-A947-70E740481C1C}">
                           <a14:useLocalDpi xmlns:a14="http://schemas.microsoft.com/office/drawing/2010/main" val="0"/>
@@ -4215,7 +4008,7 @@
           <w:lang w:eastAsia="en-CA"/>
         </w:rPr>
         <w:drawing>
-          <wp:anchor distT="0" distB="0" distL="114300" distR="114300" simplePos="0" relativeHeight="251687936" behindDoc="1" locked="0" layoutInCell="1" allowOverlap="1" wp14:anchorId="15BC732F" wp14:editId="799B9069">
+          <wp:anchor distT="0" distB="0" distL="114300" distR="114300" simplePos="0" relativeHeight="251687936" behindDoc="1" locked="0" layoutInCell="1" allowOverlap="1" wp14:anchorId="1A1754EE" wp14:editId="0C220083">
             <wp:simplePos x="0" y="0"/>
             <wp:positionH relativeFrom="column">
               <wp:posOffset>0</wp:posOffset>
@@ -4248,7 +4041,7 @@
                     </pic:cNvPicPr>
                   </pic:nvPicPr>
                   <pic:blipFill>
-                    <a:blip r:embed="rId38">
+                    <a:blip r:embed="rId35">
                       <a:extLst>
                         <a:ext uri="{28A0092B-C50C-407E-A947-70E740481C1C}">
                           <a14:useLocalDpi xmlns:a14="http://schemas.microsoft.com/office/drawing/2010/main" val="0"/>
@@ -4345,6 +4138,11 @@
       <w:pPr>
         <w:pStyle w:val="NoSpacing"/>
       </w:pPr>
+    </w:p>
+    <w:p>
+      <w:pPr>
+        <w:pStyle w:val="NoSpacing"/>
+      </w:pPr>
       <w:r>
         <w:t>Where they differ is when the peaks occur of the Red agents, whether there appear to be surges, and how sustained over time are the plateaus. For example Trial 20 has a broad plateau from gen600 to gen3</w:t>
       </w:r>
@@ -4354,59 +4152,61 @@
       </w:r>
       <w:proofErr w:type="gramEnd"/>
       <w:r>
-        <w:t xml:space="preserve"> but with two closely spaced surges. Trial 16 has 3 surges early in its course. </w:t>
-      </w:r>
-      <w:r>
-        <w:t>Trials 17 and 15 have late surges. Trial 19 has 2 high and well separated surges, the second one resembling many IRL (“In Real Life”) surges over Christmas.</w:t>
-      </w:r>
-    </w:p>
-    <w:p>
-      <w:pPr>
-        <w:pStyle w:val="NoSpacing"/>
-      </w:pPr>
-    </w:p>
-    <w:p>
-      <w:pPr>
-        <w:pStyle w:val="NoSpacing"/>
-      </w:pPr>
-      <w:r>
-        <w:t>To see what is behind these Multiverse aggregates we can look at a few of the Universes. First, the one for Trial 15</w:t>
-      </w:r>
-      <w:r>
-        <w:t>, then we can compare it to Trial 19.</w:t>
-      </w:r>
-    </w:p>
-    <w:p>
-      <w:pPr>
-        <w:pStyle w:val="NoSpacing"/>
-      </w:pPr>
-    </w:p>
-    <w:p>
-      <w:pPr>
-        <w:pStyle w:val="NoSpacing"/>
-      </w:pPr>
-      <w:r>
+        <w:t xml:space="preserve"> but with two closely spaced surges. Trial 16 has 3 surges early in its course. Trials 17 and 15 have late surges. Trial 19 has 2 high and well separated surges, the second one resembling many IRL (“In Real Life”) surges over Christmas.</w:t>
+      </w:r>
+    </w:p>
+    <w:p>
+      <w:pPr>
+        <w:pStyle w:val="NoSpacing"/>
+      </w:pPr>
+    </w:p>
+    <w:p>
+      <w:pPr>
+        <w:pStyle w:val="NoSpacing"/>
+      </w:pPr>
+      <w:r>
+        <w:t xml:space="preserve">To see what is behind these Multiverse aggregates we can look at </w:t>
+      </w:r>
+      <w:r>
+        <w:t>a typical example, Trial 15.</w:t>
+      </w:r>
+    </w:p>
+    <w:p>
+      <w:pPr>
+        <w:pStyle w:val="NoSpacing"/>
+      </w:pPr>
+    </w:p>
+    <w:p>
+      <w:pPr>
+        <w:pStyle w:val="NoSpacing"/>
+      </w:pPr>
+      <w:r>
+        <w:rPr>
+          <w:noProof/>
+          <w:lang w:eastAsia="en-CA"/>
+        </w:rPr>
+        <w:lastRenderedPageBreak/>
         <w:drawing>
-          <wp:anchor distT="0" distB="0" distL="114300" distR="114300" simplePos="0" relativeHeight="251693056" behindDoc="1" locked="0" layoutInCell="1" allowOverlap="1" wp14:anchorId="523522B6" wp14:editId="5B817BE7">
+          <wp:anchor distT="0" distB="0" distL="114300" distR="114300" simplePos="0" relativeHeight="251717632" behindDoc="1" locked="0" layoutInCell="1" allowOverlap="1">
             <wp:simplePos x="0" y="0"/>
             <wp:positionH relativeFrom="column">
-              <wp:posOffset>-15875</wp:posOffset>
+              <wp:posOffset>0</wp:posOffset>
             </wp:positionH>
             <wp:positionV relativeFrom="paragraph">
-              <wp:posOffset>38100</wp:posOffset>
+              <wp:posOffset>-635</wp:posOffset>
             </wp:positionV>
-            <wp:extent cx="3121025" cy="3008630"/>
-            <wp:effectExtent l="0" t="0" r="3175" b="1270"/>
+            <wp:extent cx="3272790" cy="3231515"/>
+            <wp:effectExtent l="0" t="0" r="3810" b="6985"/>
             <wp:wrapTight wrapText="bothSides">
               <wp:wrapPolygon edited="0">
                 <wp:start x="0" y="0"/>
-                <wp:lineTo x="0" y="21472"/>
-                <wp:lineTo x="21490" y="21472"/>
-                <wp:lineTo x="21490" y="0"/>
+                <wp:lineTo x="0" y="21519"/>
+                <wp:lineTo x="21499" y="21519"/>
+                <wp:lineTo x="21499" y="0"/>
                 <wp:lineTo x="0" y="0"/>
               </wp:wrapPolygon>
             </wp:wrapTight>
-            <wp:docPr id="293" name="Picture 293"/>
+            <wp:docPr id="296" name="Picture 296"/>
             <wp:cNvGraphicFramePr>
               <a:graphicFrameLocks xmlns:a="http://schemas.openxmlformats.org/drawingml/2006/main" noChangeAspect="1"/>
             </wp:cNvGraphicFramePr>
@@ -4414,29 +4214,33 @@
               <a:graphicData uri="http://schemas.openxmlformats.org/drawingml/2006/picture">
                 <pic:pic xmlns:pic="http://schemas.openxmlformats.org/drawingml/2006/picture">
                   <pic:nvPicPr>
-                    <pic:cNvPr id="0" name=""/>
-                    <pic:cNvPicPr/>
+                    <pic:cNvPr id="0" name="Picture 6"/>
+                    <pic:cNvPicPr>
+                      <a:picLocks noChangeAspect="1" noChangeArrowheads="1"/>
+                    </pic:cNvPicPr>
                   </pic:nvPicPr>
                   <pic:blipFill>
-                    <a:blip r:embed="rId39" cstate="print">
+                    <a:blip r:embed="rId36" cstate="print">
                       <a:extLst>
                         <a:ext uri="{28A0092B-C50C-407E-A947-70E740481C1C}">
                           <a14:useLocalDpi xmlns:a14="http://schemas.microsoft.com/office/drawing/2010/main" val="0"/>
                         </a:ext>
                       </a:extLst>
                     </a:blip>
+                    <a:srcRect/>
                     <a:stretch>
                       <a:fillRect/>
                     </a:stretch>
                   </pic:blipFill>
-                  <pic:spPr>
+                  <pic:spPr bwMode="auto">
                     <a:xfrm>
                       <a:off x="0" y="0"/>
-                      <a:ext cx="3121025" cy="3008630"/>
+                      <a:ext cx="3272790" cy="3231515"/>
                     </a:xfrm>
                     <a:prstGeom prst="rect">
                       <a:avLst/>
                     </a:prstGeom>
+                    <a:noFill/>
                   </pic:spPr>
                 </pic:pic>
               </a:graphicData>
@@ -4451,179 +4255,22 @@
         </w:drawing>
       </w:r>
       <w:r>
-        <w:t>In Trial 15</w:t>
-      </w:r>
-      <w:r>
-        <w:t>, the Generator Universe did not really take off, having 83 remaining susceptibles. Second, the two Villages – 4 and 7, did not have any infections.</w:t>
-      </w:r>
-    </w:p>
-    <w:p>
-      <w:pPr>
-        <w:pStyle w:val="NoSpacing"/>
-      </w:pPr>
-    </w:p>
-    <w:p>
-      <w:pPr>
-        <w:pStyle w:val="NoSpacing"/>
-      </w:pPr>
-      <w:r>
-        <w:t>Village 1 was experienced its epidemic early, peaking at 1,000 and starting near 100. However, Village 2 and Village 3 had their epidemics late, starting after gen=1000 and continuing to gen3000.</w:t>
-      </w:r>
-    </w:p>
-    <w:p>
-      <w:pPr>
-        <w:pStyle w:val="NoSpacing"/>
-      </w:pPr>
-    </w:p>
-    <w:p>
-      <w:pPr>
-        <w:pStyle w:val="NoSpacing"/>
-      </w:pPr>
-      <w:r>
-        <w:t>Village 5 and Village 6 are mid-term epidemics, terminating around gen=2000, starting just before or around 1,000.</w:t>
-      </w:r>
-    </w:p>
-    <w:p>
-      <w:pPr>
-        <w:pStyle w:val="NoSpacing"/>
-      </w:pPr>
-    </w:p>
-    <w:p>
-      <w:pPr>
-        <w:pStyle w:val="NoSpacing"/>
-      </w:pPr>
-      <w:r>
-        <w:t>This is a very mixed set of component epidemics.</w:t>
-      </w:r>
-    </w:p>
-    <w:p>
-      <w:pPr>
-        <w:pStyle w:val="NoSpacing"/>
-      </w:pPr>
-    </w:p>
-    <w:p>
-      <w:pPr>
-        <w:pStyle w:val="NoSpacing"/>
-      </w:pPr>
-    </w:p>
-    <w:p>
-      <w:pPr>
-        <w:pStyle w:val="NoSpacing"/>
-      </w:pPr>
-      <w:r>
-        <w:t xml:space="preserve">Now </w:t>
-      </w:r>
-      <w:r>
-        <w:t xml:space="preserve">look at Trial 19, </w:t>
-      </w:r>
-      <w:r>
-        <w:t>which</w:t>
-      </w:r>
-      <w:r>
-        <w:t xml:space="preserve"> has two well-defined large surges, a small early surge, and a number of small late surges. Its Universes are shown below.</w:t>
-      </w:r>
-    </w:p>
-    <w:p>
-      <w:pPr>
-        <w:pStyle w:val="NoSpacing"/>
-      </w:pPr>
-    </w:p>
-    <w:p>
-      <w:pPr>
-        <w:pStyle w:val="NoSpacing"/>
-      </w:pPr>
-      <w:r>
-        <w:lastRenderedPageBreak/>
-        <w:drawing>
-          <wp:anchor distT="0" distB="0" distL="114300" distR="114300" simplePos="0" relativeHeight="251692032" behindDoc="1" locked="0" layoutInCell="1" allowOverlap="1" wp14:anchorId="44F453DC" wp14:editId="6C4205A5">
-            <wp:simplePos x="0" y="0"/>
-            <wp:positionH relativeFrom="column">
-              <wp:posOffset>13970</wp:posOffset>
-            </wp:positionH>
-            <wp:positionV relativeFrom="paragraph">
-              <wp:posOffset>-21590</wp:posOffset>
-            </wp:positionV>
-            <wp:extent cx="3194685" cy="3099435"/>
-            <wp:effectExtent l="0" t="0" r="5715" b="5715"/>
-            <wp:wrapTight wrapText="bothSides">
-              <wp:wrapPolygon edited="0">
-                <wp:start x="0" y="0"/>
-                <wp:lineTo x="0" y="21507"/>
-                <wp:lineTo x="21510" y="21507"/>
-                <wp:lineTo x="21510" y="0"/>
-                <wp:lineTo x="0" y="0"/>
-              </wp:wrapPolygon>
-            </wp:wrapTight>
-            <wp:docPr id="291" name="Picture 291"/>
-            <wp:cNvGraphicFramePr>
-              <a:graphicFrameLocks xmlns:a="http://schemas.openxmlformats.org/drawingml/2006/main" noChangeAspect="1"/>
-            </wp:cNvGraphicFramePr>
-            <a:graphic xmlns:a="http://schemas.openxmlformats.org/drawingml/2006/main">
-              <a:graphicData uri="http://schemas.openxmlformats.org/drawingml/2006/picture">
-                <pic:pic xmlns:pic="http://schemas.openxmlformats.org/drawingml/2006/picture">
-                  <pic:nvPicPr>
-                    <pic:cNvPr id="0" name=""/>
-                    <pic:cNvPicPr/>
-                  </pic:nvPicPr>
-                  <pic:blipFill>
-                    <a:blip r:embed="rId40" cstate="print">
-                      <a:extLst>
-                        <a:ext uri="{28A0092B-C50C-407E-A947-70E740481C1C}">
-                          <a14:useLocalDpi xmlns:a14="http://schemas.microsoft.com/office/drawing/2010/main" val="0"/>
-                        </a:ext>
-                      </a:extLst>
-                    </a:blip>
-                    <a:stretch>
-                      <a:fillRect/>
-                    </a:stretch>
-                  </pic:blipFill>
-                  <pic:spPr>
-                    <a:xfrm>
-                      <a:off x="0" y="0"/>
-                      <a:ext cx="3194685" cy="3099435"/>
-                    </a:xfrm>
-                    <a:prstGeom prst="rect">
-                      <a:avLst/>
-                    </a:prstGeom>
-                  </pic:spPr>
-                </pic:pic>
-              </a:graphicData>
-            </a:graphic>
-            <wp14:sizeRelH relativeFrom="page">
-              <wp14:pctWidth>0</wp14:pctWidth>
-            </wp14:sizeRelH>
-            <wp14:sizeRelV relativeFrom="page">
-              <wp14:pctHeight>0</wp14:pctHeight>
-            </wp14:sizeRelV>
-          </wp:anchor>
-        </w:drawing>
-      </w:r>
-      <w:r>
-        <w:t xml:space="preserve">Again, the Generator Universe stopped earlier and was less dynamic than we would want of its role. </w:t>
-      </w:r>
-    </w:p>
-    <w:p>
-      <w:pPr>
-        <w:pStyle w:val="NoSpacing"/>
-      </w:pPr>
-    </w:p>
-    <w:p>
-      <w:pPr>
-        <w:pStyle w:val="NoSpacing"/>
-      </w:pPr>
-      <w:r>
-        <w:t>Village 1 had 73 uninfected at termination, while Village 5 started at the same time, but ended at gen=1000 but with 48 uninfected.</w:t>
-      </w:r>
-    </w:p>
-    <w:p>
-      <w:pPr>
-        <w:pStyle w:val="NoSpacing"/>
-      </w:pPr>
-    </w:p>
-    <w:p>
-      <w:pPr>
-        <w:pStyle w:val="NoSpacing"/>
-      </w:pPr>
+        <w:t xml:space="preserve">In </w:t>
+      </w:r>
+      <w:bookmarkStart w:id="0" w:name="_GoBack"/>
+      <w:bookmarkEnd w:id="0"/>
+      <w:r>
+        <w:t>Trial 15</w:t>
+      </w:r>
+      <w:r>
+        <w:t>, the Generator Universe di</w:t>
+      </w:r>
+      <w:r>
+        <w:t>d not really take off, having 74</w:t>
+      </w:r>
+      <w:r>
+        <w:t xml:space="preserve"> remaining susceptibles. </w:t>
+      </w:r>
       <w:r>
         <w:t>Villages 2</w:t>
       </w:r>
@@ -4633,28 +4280,62 @@
       </w:r>
       <w:proofErr w:type="gramEnd"/>
       <w:r>
-        <w:t xml:space="preserve"> and 6 all started around gen=1000, with 2 and 4 finishing early, around gen 2500.</w:t>
-      </w:r>
-    </w:p>
-    <w:p>
-      <w:pPr>
-        <w:pStyle w:val="NoSpacing"/>
-      </w:pPr>
-    </w:p>
-    <w:p>
-      <w:pPr>
-        <w:pStyle w:val="NoSpacing"/>
-      </w:pPr>
-      <w:r>
-        <w:t>Universes 3</w:t>
+        <w:t xml:space="preserve"> terminated early.</w:t>
+      </w:r>
+    </w:p>
+    <w:p>
+      <w:pPr>
+        <w:pStyle w:val="NoSpacing"/>
+      </w:pPr>
+    </w:p>
+    <w:p>
+      <w:pPr>
+        <w:pStyle w:val="NoSpacing"/>
+      </w:pPr>
+      <w:r>
+        <w:t>Village 5 started early at gen=800</w:t>
       </w:r>
       <w:proofErr w:type="gramStart"/>
       <w:r>
-        <w:t>,4,6</w:t>
+        <w:t>,  apparently</w:t>
       </w:r>
       <w:proofErr w:type="gramEnd"/>
       <w:r>
-        <w:t xml:space="preserve"> and 7 are remarkable for the number and relative height difference to the valleys, and in Universe 8 the surges are separated by baseline inactivity.</w:t>
+        <w:t xml:space="preserve"> finished at 2000 but started up again at 3,000. Village 1 started late (near gen2000) and peaked twice after gen3000.</w:t>
+      </w:r>
+    </w:p>
+    <w:p>
+      <w:pPr>
+        <w:pStyle w:val="NoSpacing"/>
+      </w:pPr>
+    </w:p>
+    <w:p>
+      <w:pPr>
+        <w:pStyle w:val="NoSpacing"/>
+      </w:pPr>
+      <w:r>
+        <w:t>Village 6</w:t>
+      </w:r>
+      <w:proofErr w:type="gramStart"/>
+      <w:r>
+        <w:t>,7</w:t>
+      </w:r>
+      <w:proofErr w:type="gramEnd"/>
+      <w:r>
+        <w:t xml:space="preserve"> started at g1000 but peaked at different times, and both finished around g3500.</w:t>
+      </w:r>
+    </w:p>
+    <w:p>
+      <w:pPr>
+        <w:pStyle w:val="NoSpacing"/>
+      </w:pPr>
+    </w:p>
+    <w:p>
+      <w:pPr>
+        <w:pStyle w:val="NoSpacing"/>
+      </w:pPr>
+      <w:r>
+        <w:t>These Villages have different detailed behaviors, but use the same input parameters and agent movements. These differences might want infection-based explanations but are actually purely the results of stochasticity.</w:t>
       </w:r>
     </w:p>
     <w:p>
@@ -4679,8 +4360,6 @@
           <w:u w:val="single"/>
         </w:rPr>
       </w:pPr>
-      <w:bookmarkStart w:id="0" w:name="_GoBack"/>
-      <w:bookmarkEnd w:id="0"/>
     </w:p>
     <w:p>
       <w:pPr>
@@ -6898,14 +6577,35 @@
         </dgm:presLayoutVars>
       </dgm:prSet>
       <dgm:spPr/>
+      <dgm:t>
+        <a:bodyPr/>
+        <a:lstStyle/>
+        <a:p>
+          <a:endParaRPr lang="en-CA"/>
+        </a:p>
+      </dgm:t>
     </dgm:pt>
     <dgm:pt modelId="{092926A7-221C-4894-8FDD-02201091BEE7}" type="pres">
       <dgm:prSet presAssocID="{CF6F5FB4-7070-4F0E-A2F6-C60BC46227C3}" presName="sibTrans" presStyleLbl="sibTrans2D1" presStyleIdx="0" presStyleCnt="2" custLinFactX="-83908" custLinFactNeighborX="-100000" custLinFactNeighborY="-2919"/>
       <dgm:spPr/>
+      <dgm:t>
+        <a:bodyPr/>
+        <a:lstStyle/>
+        <a:p>
+          <a:endParaRPr lang="en-CA"/>
+        </a:p>
+      </dgm:t>
     </dgm:pt>
     <dgm:pt modelId="{0EE3AFB1-043F-46F1-AD33-67AD680277CC}" type="pres">
       <dgm:prSet presAssocID="{CF6F5FB4-7070-4F0E-A2F6-C60BC46227C3}" presName="connectorText" presStyleLbl="sibTrans2D1" presStyleIdx="0" presStyleCnt="2"/>
       <dgm:spPr/>
+      <dgm:t>
+        <a:bodyPr/>
+        <a:lstStyle/>
+        <a:p>
+          <a:endParaRPr lang="en-CA"/>
+        </a:p>
+      </dgm:t>
     </dgm:pt>
     <dgm:pt modelId="{18BB55D6-9D1A-43BE-B80E-C089E0DAB077}" type="pres">
       <dgm:prSet presAssocID="{1ABEFE1B-4862-4ECF-95DE-4CE401CAB1F0}" presName="node" presStyleLbl="node1" presStyleIdx="1" presStyleCnt="3">
@@ -6914,14 +6614,35 @@
         </dgm:presLayoutVars>
       </dgm:prSet>
       <dgm:spPr/>
+      <dgm:t>
+        <a:bodyPr/>
+        <a:lstStyle/>
+        <a:p>
+          <a:endParaRPr lang="en-CA"/>
+        </a:p>
+      </dgm:t>
     </dgm:pt>
     <dgm:pt modelId="{78BE97ED-CF73-4456-B4B1-FBF3988D4633}" type="pres">
       <dgm:prSet presAssocID="{49911663-2D8F-42EE-9B91-74D924E6D8C0}" presName="sibTrans" presStyleLbl="sibTrans2D1" presStyleIdx="1" presStyleCnt="2" custLinFactX="-86368" custLinFactNeighborX="-100000" custLinFactNeighborY="-6184"/>
       <dgm:spPr/>
+      <dgm:t>
+        <a:bodyPr/>
+        <a:lstStyle/>
+        <a:p>
+          <a:endParaRPr lang="en-CA"/>
+        </a:p>
+      </dgm:t>
     </dgm:pt>
     <dgm:pt modelId="{B7041B93-4F4D-40DF-9965-FE7F8D69AE44}" type="pres">
       <dgm:prSet presAssocID="{49911663-2D8F-42EE-9B91-74D924E6D8C0}" presName="connectorText" presStyleLbl="sibTrans2D1" presStyleIdx="1" presStyleCnt="2"/>
       <dgm:spPr/>
+      <dgm:t>
+        <a:bodyPr/>
+        <a:lstStyle/>
+        <a:p>
+          <a:endParaRPr lang="en-CA"/>
+        </a:p>
+      </dgm:t>
     </dgm:pt>
     <dgm:pt modelId="{37592291-B51F-4D46-9FF5-CF80F7EDC301}" type="pres">
       <dgm:prSet presAssocID="{D74353FC-0837-477F-BBA8-ECD5FC7C9C10}" presName="node" presStyleLbl="node1" presStyleIdx="2" presStyleCnt="3">
@@ -6930,27 +6651,34 @@
         </dgm:presLayoutVars>
       </dgm:prSet>
       <dgm:spPr/>
+      <dgm:t>
+        <a:bodyPr/>
+        <a:lstStyle/>
+        <a:p>
+          <a:endParaRPr lang="en-CA"/>
+        </a:p>
+      </dgm:t>
     </dgm:pt>
   </dgm:ptLst>
   <dgm:cxnLst>
-    <dgm:cxn modelId="{31711890-18D3-4C9C-B5FF-FE91B4FBAE1C}" type="presOf" srcId="{CF6F5FB4-7070-4F0E-A2F6-C60BC46227C3}" destId="{092926A7-221C-4894-8FDD-02201091BEE7}" srcOrd="0" destOrd="0" presId="urn:microsoft.com/office/officeart/2005/8/layout/process2"/>
-    <dgm:cxn modelId="{BC237977-5183-4E6D-8D41-93B816518D31}" type="presOf" srcId="{D74353FC-0837-477F-BBA8-ECD5FC7C9C10}" destId="{37592291-B51F-4D46-9FF5-CF80F7EDC301}" srcOrd="0" destOrd="0" presId="urn:microsoft.com/office/officeart/2005/8/layout/process2"/>
-    <dgm:cxn modelId="{AB22DF43-C80F-480C-96A3-2F6B3417F5B3}" type="presOf" srcId="{D4125927-239B-4435-84A2-E8FC26539609}" destId="{31F4649A-D56C-4FE5-B6F7-C0E246A6158C}" srcOrd="0" destOrd="0" presId="urn:microsoft.com/office/officeart/2005/8/layout/process2"/>
-    <dgm:cxn modelId="{BFFB003B-5E57-49B6-8D4B-780E459F36E7}" type="presOf" srcId="{CF6F5FB4-7070-4F0E-A2F6-C60BC46227C3}" destId="{0EE3AFB1-043F-46F1-AD33-67AD680277CC}" srcOrd="1" destOrd="0" presId="urn:microsoft.com/office/officeart/2005/8/layout/process2"/>
+    <dgm:cxn modelId="{443F9F7A-7BD8-4414-9528-E66F70A57ACF}" type="presOf" srcId="{1ABEFE1B-4862-4ECF-95DE-4CE401CAB1F0}" destId="{18BB55D6-9D1A-43BE-B80E-C089E0DAB077}" srcOrd="0" destOrd="0" presId="urn:microsoft.com/office/officeart/2005/8/layout/process2"/>
+    <dgm:cxn modelId="{7C14D77F-B2E9-45D0-AFA3-501498D9AE64}" type="presOf" srcId="{2333C236-E3DF-4EF9-943F-545476FD2A95}" destId="{4D055E6B-B8A7-40B5-87FA-44FDCA8AE88B}" srcOrd="0" destOrd="0" presId="urn:microsoft.com/office/officeart/2005/8/layout/process2"/>
     <dgm:cxn modelId="{809E6505-5AF3-4CD4-8DAF-081FCE78F1EA}" srcId="{D4125927-239B-4435-84A2-E8FC26539609}" destId="{D74353FC-0837-477F-BBA8-ECD5FC7C9C10}" srcOrd="2" destOrd="0" parTransId="{0FE4E87E-A7B4-4CDA-9466-9F8CF6F356E8}" sibTransId="{C59ED891-F0B5-48EF-87C2-93140307F722}"/>
-    <dgm:cxn modelId="{B51A28D0-7D8D-44E2-B13C-7F979799D13E}" type="presOf" srcId="{2333C236-E3DF-4EF9-943F-545476FD2A95}" destId="{4D055E6B-B8A7-40B5-87FA-44FDCA8AE88B}" srcOrd="0" destOrd="0" presId="urn:microsoft.com/office/officeart/2005/8/layout/process2"/>
-    <dgm:cxn modelId="{B5950609-50A8-4901-9D8D-2CB7096792DA}" type="presOf" srcId="{49911663-2D8F-42EE-9B91-74D924E6D8C0}" destId="{78BE97ED-CF73-4456-B4B1-FBF3988D4633}" srcOrd="0" destOrd="0" presId="urn:microsoft.com/office/officeart/2005/8/layout/process2"/>
+    <dgm:cxn modelId="{39E23A22-7AFE-4F66-BA2D-B9DC974D43A2}" type="presOf" srcId="{D74353FC-0837-477F-BBA8-ECD5FC7C9C10}" destId="{37592291-B51F-4D46-9FF5-CF80F7EDC301}" srcOrd="0" destOrd="0" presId="urn:microsoft.com/office/officeart/2005/8/layout/process2"/>
+    <dgm:cxn modelId="{323C9694-AF8C-4DEB-BCD6-6F04F4AEAB74}" type="presOf" srcId="{49911663-2D8F-42EE-9B91-74D924E6D8C0}" destId="{78BE97ED-CF73-4456-B4B1-FBF3988D4633}" srcOrd="0" destOrd="0" presId="urn:microsoft.com/office/officeart/2005/8/layout/process2"/>
+    <dgm:cxn modelId="{2F9B40BF-BD56-40FC-9684-731E660C792D}" type="presOf" srcId="{CF6F5FB4-7070-4F0E-A2F6-C60BC46227C3}" destId="{092926A7-221C-4894-8FDD-02201091BEE7}" srcOrd="0" destOrd="0" presId="urn:microsoft.com/office/officeart/2005/8/layout/process2"/>
     <dgm:cxn modelId="{41DCEDE8-B327-4CE7-97F0-FB806525EF66}" srcId="{D4125927-239B-4435-84A2-E8FC26539609}" destId="{2333C236-E3DF-4EF9-943F-545476FD2A95}" srcOrd="0" destOrd="0" parTransId="{D4D81AD6-CF84-4974-A8BF-B590254747F5}" sibTransId="{CF6F5FB4-7070-4F0E-A2F6-C60BC46227C3}"/>
-    <dgm:cxn modelId="{1B614F3C-CDC6-415B-AEF2-72503F7E9E6D}" type="presOf" srcId="{49911663-2D8F-42EE-9B91-74D924E6D8C0}" destId="{B7041B93-4F4D-40DF-9965-FE7F8D69AE44}" srcOrd="1" destOrd="0" presId="urn:microsoft.com/office/officeart/2005/8/layout/process2"/>
+    <dgm:cxn modelId="{A7565C41-091C-40C2-84DE-8FED88453D9C}" type="presOf" srcId="{CF6F5FB4-7070-4F0E-A2F6-C60BC46227C3}" destId="{0EE3AFB1-043F-46F1-AD33-67AD680277CC}" srcOrd="1" destOrd="0" presId="urn:microsoft.com/office/officeart/2005/8/layout/process2"/>
     <dgm:cxn modelId="{EF7BD7AC-BCFB-4EAA-A24E-C9AC1EA061D4}" srcId="{D4125927-239B-4435-84A2-E8FC26539609}" destId="{1ABEFE1B-4862-4ECF-95DE-4CE401CAB1F0}" srcOrd="1" destOrd="0" parTransId="{754F288B-12AB-4710-8AC4-AA4099842F7D}" sibTransId="{49911663-2D8F-42EE-9B91-74D924E6D8C0}"/>
-    <dgm:cxn modelId="{8B208545-BD71-4BDC-9C97-82E21C630B43}" type="presOf" srcId="{1ABEFE1B-4862-4ECF-95DE-4CE401CAB1F0}" destId="{18BB55D6-9D1A-43BE-B80E-C089E0DAB077}" srcOrd="0" destOrd="0" presId="urn:microsoft.com/office/officeart/2005/8/layout/process2"/>
-    <dgm:cxn modelId="{BB6BA6F3-812E-40F9-8761-CAEDA305299C}" type="presParOf" srcId="{31F4649A-D56C-4FE5-B6F7-C0E246A6158C}" destId="{4D055E6B-B8A7-40B5-87FA-44FDCA8AE88B}" srcOrd="0" destOrd="0" presId="urn:microsoft.com/office/officeart/2005/8/layout/process2"/>
-    <dgm:cxn modelId="{CEAD315C-97CD-4BF0-8B3D-43D8238584A3}" type="presParOf" srcId="{31F4649A-D56C-4FE5-B6F7-C0E246A6158C}" destId="{092926A7-221C-4894-8FDD-02201091BEE7}" srcOrd="1" destOrd="0" presId="urn:microsoft.com/office/officeart/2005/8/layout/process2"/>
-    <dgm:cxn modelId="{21A2ACAB-520F-400A-A731-DC13DB408FC5}" type="presParOf" srcId="{092926A7-221C-4894-8FDD-02201091BEE7}" destId="{0EE3AFB1-043F-46F1-AD33-67AD680277CC}" srcOrd="0" destOrd="0" presId="urn:microsoft.com/office/officeart/2005/8/layout/process2"/>
-    <dgm:cxn modelId="{AC4A9734-0F61-4561-8CF7-F24D6606BEBC}" type="presParOf" srcId="{31F4649A-D56C-4FE5-B6F7-C0E246A6158C}" destId="{18BB55D6-9D1A-43BE-B80E-C089E0DAB077}" srcOrd="2" destOrd="0" presId="urn:microsoft.com/office/officeart/2005/8/layout/process2"/>
-    <dgm:cxn modelId="{BDEC53E7-2EFA-4546-9569-169208DAD41A}" type="presParOf" srcId="{31F4649A-D56C-4FE5-B6F7-C0E246A6158C}" destId="{78BE97ED-CF73-4456-B4B1-FBF3988D4633}" srcOrd="3" destOrd="0" presId="urn:microsoft.com/office/officeart/2005/8/layout/process2"/>
-    <dgm:cxn modelId="{BEF034CF-61BA-48EE-AC77-F49DF95020DA}" type="presParOf" srcId="{78BE97ED-CF73-4456-B4B1-FBF3988D4633}" destId="{B7041B93-4F4D-40DF-9965-FE7F8D69AE44}" srcOrd="0" destOrd="0" presId="urn:microsoft.com/office/officeart/2005/8/layout/process2"/>
-    <dgm:cxn modelId="{664F64E2-F5DF-43F9-AD9C-A36EA8A689CA}" type="presParOf" srcId="{31F4649A-D56C-4FE5-B6F7-C0E246A6158C}" destId="{37592291-B51F-4D46-9FF5-CF80F7EDC301}" srcOrd="4" destOrd="0" presId="urn:microsoft.com/office/officeart/2005/8/layout/process2"/>
+    <dgm:cxn modelId="{01CBB3AB-E805-41CB-8159-0D53D1E19A8B}" type="presOf" srcId="{49911663-2D8F-42EE-9B91-74D924E6D8C0}" destId="{B7041B93-4F4D-40DF-9965-FE7F8D69AE44}" srcOrd="1" destOrd="0" presId="urn:microsoft.com/office/officeart/2005/8/layout/process2"/>
+    <dgm:cxn modelId="{116AC9BD-7BA5-4877-AF7F-BF2C932B348F}" type="presOf" srcId="{D4125927-239B-4435-84A2-E8FC26539609}" destId="{31F4649A-D56C-4FE5-B6F7-C0E246A6158C}" srcOrd="0" destOrd="0" presId="urn:microsoft.com/office/officeart/2005/8/layout/process2"/>
+    <dgm:cxn modelId="{6DD5B77A-7CF6-476A-B986-2C0BFF1A26E9}" type="presParOf" srcId="{31F4649A-D56C-4FE5-B6F7-C0E246A6158C}" destId="{4D055E6B-B8A7-40B5-87FA-44FDCA8AE88B}" srcOrd="0" destOrd="0" presId="urn:microsoft.com/office/officeart/2005/8/layout/process2"/>
+    <dgm:cxn modelId="{985E8CA3-CDD4-4914-9A96-66AAFEBB5EB6}" type="presParOf" srcId="{31F4649A-D56C-4FE5-B6F7-C0E246A6158C}" destId="{092926A7-221C-4894-8FDD-02201091BEE7}" srcOrd="1" destOrd="0" presId="urn:microsoft.com/office/officeart/2005/8/layout/process2"/>
+    <dgm:cxn modelId="{9BE96561-16E0-4A03-AF53-9EAC4C58B85D}" type="presParOf" srcId="{092926A7-221C-4894-8FDD-02201091BEE7}" destId="{0EE3AFB1-043F-46F1-AD33-67AD680277CC}" srcOrd="0" destOrd="0" presId="urn:microsoft.com/office/officeart/2005/8/layout/process2"/>
+    <dgm:cxn modelId="{128ABF1E-7ECB-420A-925E-FBADC244E549}" type="presParOf" srcId="{31F4649A-D56C-4FE5-B6F7-C0E246A6158C}" destId="{18BB55D6-9D1A-43BE-B80E-C089E0DAB077}" srcOrd="2" destOrd="0" presId="urn:microsoft.com/office/officeart/2005/8/layout/process2"/>
+    <dgm:cxn modelId="{63102CFC-C570-447F-85A1-DC3270044A2A}" type="presParOf" srcId="{31F4649A-D56C-4FE5-B6F7-C0E246A6158C}" destId="{78BE97ED-CF73-4456-B4B1-FBF3988D4633}" srcOrd="3" destOrd="0" presId="urn:microsoft.com/office/officeart/2005/8/layout/process2"/>
+    <dgm:cxn modelId="{3B09D457-2F95-406F-A12A-E834C43D297C}" type="presParOf" srcId="{78BE97ED-CF73-4456-B4B1-FBF3988D4633}" destId="{B7041B93-4F4D-40DF-9965-FE7F8D69AE44}" srcOrd="0" destOrd="0" presId="urn:microsoft.com/office/officeart/2005/8/layout/process2"/>
+    <dgm:cxn modelId="{5514154C-7E6A-4C1E-8EE5-C2CB3F3725E6}" type="presParOf" srcId="{31F4649A-D56C-4FE5-B6F7-C0E246A6158C}" destId="{37592291-B51F-4D46-9FF5-CF80F7EDC301}" srcOrd="4" destOrd="0" presId="urn:microsoft.com/office/officeart/2005/8/layout/process2"/>
   </dgm:cxnLst>
   <dgm:bg/>
   <dgm:whole/>
@@ -7141,7 +6869,6 @@
             <a:rPr lang="en-CA" sz="1000"/>
             <a:t>V3</a:t>
           </a:r>
-          <a:endParaRPr lang="en-CA" sz="1000"/>
         </a:p>
       </dgm:t>
     </dgm:pt>
@@ -7321,6 +7048,13 @@
         </dgm:presLayoutVars>
       </dgm:prSet>
       <dgm:spPr/>
+      <dgm:t>
+        <a:bodyPr/>
+        <a:lstStyle/>
+        <a:p>
+          <a:endParaRPr lang="en-CA"/>
+        </a:p>
+      </dgm:t>
     </dgm:pt>
     <dgm:pt modelId="{271463DA-4045-4774-B574-BF3EA5288D72}" type="pres">
       <dgm:prSet presAssocID="{6D0E21FF-5676-4046-B927-0C7CFCE01880}" presName="centerShape" presStyleLbl="node0" presStyleIdx="0" presStyleCnt="1"/>
@@ -7336,10 +7070,24 @@
     <dgm:pt modelId="{8D3DAA59-AD3D-4EB4-94D8-199D86B79A19}" type="pres">
       <dgm:prSet presAssocID="{2D1A3274-6A39-42FE-BF5F-5CD68F102BF2}" presName="Name9" presStyleLbl="parChTrans1D2" presStyleIdx="0" presStyleCnt="8"/>
       <dgm:spPr/>
+      <dgm:t>
+        <a:bodyPr/>
+        <a:lstStyle/>
+        <a:p>
+          <a:endParaRPr lang="en-CA"/>
+        </a:p>
+      </dgm:t>
     </dgm:pt>
     <dgm:pt modelId="{266D98C7-0E0E-447D-9DC8-819C13A022C1}" type="pres">
       <dgm:prSet presAssocID="{2D1A3274-6A39-42FE-BF5F-5CD68F102BF2}" presName="connTx" presStyleLbl="parChTrans1D2" presStyleIdx="0" presStyleCnt="8"/>
       <dgm:spPr/>
+      <dgm:t>
+        <a:bodyPr/>
+        <a:lstStyle/>
+        <a:p>
+          <a:endParaRPr lang="en-CA"/>
+        </a:p>
+      </dgm:t>
     </dgm:pt>
     <dgm:pt modelId="{39520E63-3A71-40AC-B78A-21E40441717A}" type="pres">
       <dgm:prSet presAssocID="{1CCF224D-CF03-42DC-B930-FCBFAB5305B0}" presName="node" presStyleLbl="node1" presStyleIdx="0" presStyleCnt="8" custScaleX="85831" custScaleY="85831">
@@ -7359,10 +7107,24 @@
     <dgm:pt modelId="{36C85457-9AA4-4763-BD71-DAD71D71ACA4}" type="pres">
       <dgm:prSet presAssocID="{D37707A3-1AEF-427A-AB48-508F79AC6411}" presName="Name9" presStyleLbl="parChTrans1D2" presStyleIdx="1" presStyleCnt="8"/>
       <dgm:spPr/>
+      <dgm:t>
+        <a:bodyPr/>
+        <a:lstStyle/>
+        <a:p>
+          <a:endParaRPr lang="en-CA"/>
+        </a:p>
+      </dgm:t>
     </dgm:pt>
     <dgm:pt modelId="{019D47CC-5E4E-4DDE-857C-7A6CFFF2A78B}" type="pres">
       <dgm:prSet presAssocID="{D37707A3-1AEF-427A-AB48-508F79AC6411}" presName="connTx" presStyleLbl="parChTrans1D2" presStyleIdx="1" presStyleCnt="8"/>
       <dgm:spPr/>
+      <dgm:t>
+        <a:bodyPr/>
+        <a:lstStyle/>
+        <a:p>
+          <a:endParaRPr lang="en-CA"/>
+        </a:p>
+      </dgm:t>
     </dgm:pt>
     <dgm:pt modelId="{1907CBA6-830D-4F99-9C51-834653785A8B}" type="pres">
       <dgm:prSet presAssocID="{54CD021B-2340-4C9B-A21F-C65D93B1EF3A}" presName="node" presStyleLbl="node1" presStyleIdx="1" presStyleCnt="8" custScaleX="46977" custScaleY="46977">
@@ -7371,14 +7133,35 @@
         </dgm:presLayoutVars>
       </dgm:prSet>
       <dgm:spPr/>
+      <dgm:t>
+        <a:bodyPr/>
+        <a:lstStyle/>
+        <a:p>
+          <a:endParaRPr lang="en-CA"/>
+        </a:p>
+      </dgm:t>
     </dgm:pt>
     <dgm:pt modelId="{61D05108-D793-4716-8989-6DAF14926C2C}" type="pres">
       <dgm:prSet presAssocID="{FCA7E65E-383D-45EE-84DA-596286E9D0D4}" presName="Name9" presStyleLbl="parChTrans1D2" presStyleIdx="2" presStyleCnt="8"/>
       <dgm:spPr/>
+      <dgm:t>
+        <a:bodyPr/>
+        <a:lstStyle/>
+        <a:p>
+          <a:endParaRPr lang="en-CA"/>
+        </a:p>
+      </dgm:t>
     </dgm:pt>
     <dgm:pt modelId="{B4A63BF3-E2D9-4426-9342-4B09D5855DE9}" type="pres">
       <dgm:prSet presAssocID="{FCA7E65E-383D-45EE-84DA-596286E9D0D4}" presName="connTx" presStyleLbl="parChTrans1D2" presStyleIdx="2" presStyleCnt="8"/>
       <dgm:spPr/>
+      <dgm:t>
+        <a:bodyPr/>
+        <a:lstStyle/>
+        <a:p>
+          <a:endParaRPr lang="en-CA"/>
+        </a:p>
+      </dgm:t>
     </dgm:pt>
     <dgm:pt modelId="{1E0E0F18-CA86-446C-91FF-871B1C2913BB}" type="pres">
       <dgm:prSet presAssocID="{044E2861-8BF5-484E-A5D5-F43DC18F2BB3}" presName="node" presStyleLbl="node1" presStyleIdx="2" presStyleCnt="8" custScaleX="53252" custScaleY="53252">
@@ -7387,14 +7170,35 @@
         </dgm:presLayoutVars>
       </dgm:prSet>
       <dgm:spPr/>
+      <dgm:t>
+        <a:bodyPr/>
+        <a:lstStyle/>
+        <a:p>
+          <a:endParaRPr lang="en-CA"/>
+        </a:p>
+      </dgm:t>
     </dgm:pt>
     <dgm:pt modelId="{B27E646D-A7AC-45E5-AA86-A8AEC3AFFDC8}" type="pres">
       <dgm:prSet presAssocID="{350CB615-CED6-41E1-93A2-33B815C6D570}" presName="Name9" presStyleLbl="parChTrans1D2" presStyleIdx="3" presStyleCnt="8"/>
       <dgm:spPr/>
+      <dgm:t>
+        <a:bodyPr/>
+        <a:lstStyle/>
+        <a:p>
+          <a:endParaRPr lang="en-CA"/>
+        </a:p>
+      </dgm:t>
     </dgm:pt>
     <dgm:pt modelId="{E3178DE5-AF75-4513-8A0B-7211A68BA026}" type="pres">
       <dgm:prSet presAssocID="{350CB615-CED6-41E1-93A2-33B815C6D570}" presName="connTx" presStyleLbl="parChTrans1D2" presStyleIdx="3" presStyleCnt="8"/>
       <dgm:spPr/>
+      <dgm:t>
+        <a:bodyPr/>
+        <a:lstStyle/>
+        <a:p>
+          <a:endParaRPr lang="en-CA"/>
+        </a:p>
+      </dgm:t>
     </dgm:pt>
     <dgm:pt modelId="{19D07B79-9BC7-4C3D-BB3F-A2FE4068FC4D}" type="pres">
       <dgm:prSet presAssocID="{69A9F6C3-E1A0-4DD6-A1B5-5A15261F6873}" presName="node" presStyleLbl="node1" presStyleIdx="3" presStyleCnt="8" custScaleX="51724" custScaleY="51723">
@@ -7414,10 +7218,24 @@
     <dgm:pt modelId="{C0EF2760-37C8-43F4-B508-23AF9D0FDB82}" type="pres">
       <dgm:prSet presAssocID="{DCA79C6C-E50A-4495-B000-DA0C1DDE38D2}" presName="Name9" presStyleLbl="parChTrans1D2" presStyleIdx="4" presStyleCnt="8"/>
       <dgm:spPr/>
+      <dgm:t>
+        <a:bodyPr/>
+        <a:lstStyle/>
+        <a:p>
+          <a:endParaRPr lang="en-CA"/>
+        </a:p>
+      </dgm:t>
     </dgm:pt>
     <dgm:pt modelId="{84F49D44-74B1-4B4C-8354-C797F0875D7B}" type="pres">
       <dgm:prSet presAssocID="{DCA79C6C-E50A-4495-B000-DA0C1DDE38D2}" presName="connTx" presStyleLbl="parChTrans1D2" presStyleIdx="4" presStyleCnt="8"/>
       <dgm:spPr/>
+      <dgm:t>
+        <a:bodyPr/>
+        <a:lstStyle/>
+        <a:p>
+          <a:endParaRPr lang="en-CA"/>
+        </a:p>
+      </dgm:t>
     </dgm:pt>
     <dgm:pt modelId="{00C8FA66-D466-4962-8C27-46EEF7F8BE71}" type="pres">
       <dgm:prSet presAssocID="{2825B81A-2E1E-4A24-A7ED-E201AFC547D1}" presName="node" presStyleLbl="node1" presStyleIdx="4" presStyleCnt="8" custScaleX="46977" custScaleY="46977">
@@ -7437,10 +7255,24 @@
     <dgm:pt modelId="{7FDBA315-EB52-4BAA-AEE7-1ADDD2519AA6}" type="pres">
       <dgm:prSet presAssocID="{FBECF4F1-21E9-4871-B598-ECD05311F1C4}" presName="Name9" presStyleLbl="parChTrans1D2" presStyleIdx="5" presStyleCnt="8"/>
       <dgm:spPr/>
+      <dgm:t>
+        <a:bodyPr/>
+        <a:lstStyle/>
+        <a:p>
+          <a:endParaRPr lang="en-CA"/>
+        </a:p>
+      </dgm:t>
     </dgm:pt>
     <dgm:pt modelId="{1F82FEFB-4330-4312-9AA9-FE4B864111BF}" type="pres">
       <dgm:prSet presAssocID="{FBECF4F1-21E9-4871-B598-ECD05311F1C4}" presName="connTx" presStyleLbl="parChTrans1D2" presStyleIdx="5" presStyleCnt="8"/>
       <dgm:spPr/>
+      <dgm:t>
+        <a:bodyPr/>
+        <a:lstStyle/>
+        <a:p>
+          <a:endParaRPr lang="en-CA"/>
+        </a:p>
+      </dgm:t>
     </dgm:pt>
     <dgm:pt modelId="{D74966D5-A40B-47D3-838E-8E15715CDE35}" type="pres">
       <dgm:prSet presAssocID="{ECBEFC59-0981-4008-BE0F-0BF19AAC436F}" presName="node" presStyleLbl="node1" presStyleIdx="5" presStyleCnt="8" custScaleX="52478" custScaleY="52478">
@@ -7449,14 +7281,35 @@
         </dgm:presLayoutVars>
       </dgm:prSet>
       <dgm:spPr/>
+      <dgm:t>
+        <a:bodyPr/>
+        <a:lstStyle/>
+        <a:p>
+          <a:endParaRPr lang="en-CA"/>
+        </a:p>
+      </dgm:t>
     </dgm:pt>
     <dgm:pt modelId="{64F9C7D7-C50F-48F4-B548-95C9225F1391}" type="pres">
       <dgm:prSet presAssocID="{AD2CFF28-8FCF-40C6-BB40-CA2A7C4DD12B}" presName="Name9" presStyleLbl="parChTrans1D2" presStyleIdx="6" presStyleCnt="8"/>
       <dgm:spPr/>
+      <dgm:t>
+        <a:bodyPr/>
+        <a:lstStyle/>
+        <a:p>
+          <a:endParaRPr lang="en-CA"/>
+        </a:p>
+      </dgm:t>
     </dgm:pt>
     <dgm:pt modelId="{A6885F8F-5A44-465B-BE89-6E6F1C05B607}" type="pres">
       <dgm:prSet presAssocID="{AD2CFF28-8FCF-40C6-BB40-CA2A7C4DD12B}" presName="connTx" presStyleLbl="parChTrans1D2" presStyleIdx="6" presStyleCnt="8"/>
       <dgm:spPr/>
+      <dgm:t>
+        <a:bodyPr/>
+        <a:lstStyle/>
+        <a:p>
+          <a:endParaRPr lang="en-CA"/>
+        </a:p>
+      </dgm:t>
     </dgm:pt>
     <dgm:pt modelId="{465925C7-D975-45E3-B127-05D092509B04}" type="pres">
       <dgm:prSet presAssocID="{205D412D-82D2-4144-8ABD-F11496E7D558}" presName="node" presStyleLbl="node1" presStyleIdx="6" presStyleCnt="8" custScaleX="47335" custScaleY="47335">
@@ -7476,10 +7329,24 @@
     <dgm:pt modelId="{E7100001-2BBF-4C15-BDA8-A847F7E164E3}" type="pres">
       <dgm:prSet presAssocID="{FE58B5EE-B47C-487C-B35F-E190C3D0B567}" presName="Name9" presStyleLbl="parChTrans1D2" presStyleIdx="7" presStyleCnt="8"/>
       <dgm:spPr/>
+      <dgm:t>
+        <a:bodyPr/>
+        <a:lstStyle/>
+        <a:p>
+          <a:endParaRPr lang="en-CA"/>
+        </a:p>
+      </dgm:t>
     </dgm:pt>
     <dgm:pt modelId="{BFFAE20C-97F2-427A-AF28-E1FAB56D53E5}" type="pres">
       <dgm:prSet presAssocID="{FE58B5EE-B47C-487C-B35F-E190C3D0B567}" presName="connTx" presStyleLbl="parChTrans1D2" presStyleIdx="7" presStyleCnt="8"/>
       <dgm:spPr/>
+      <dgm:t>
+        <a:bodyPr/>
+        <a:lstStyle/>
+        <a:p>
+          <a:endParaRPr lang="en-CA"/>
+        </a:p>
+      </dgm:t>
     </dgm:pt>
     <dgm:pt modelId="{CBEE869D-F8F1-463E-A51E-0949FCF2C917}" type="pres">
       <dgm:prSet presAssocID="{C98BE2F3-1DB1-4819-B740-5AE8806DEC51}" presName="node" presStyleLbl="node1" presStyleIdx="7" presStyleCnt="8" custScaleX="49999" custScaleY="49999">
@@ -7488,75 +7355,82 @@
         </dgm:presLayoutVars>
       </dgm:prSet>
       <dgm:spPr/>
+      <dgm:t>
+        <a:bodyPr/>
+        <a:lstStyle/>
+        <a:p>
+          <a:endParaRPr lang="en-CA"/>
+        </a:p>
+      </dgm:t>
     </dgm:pt>
   </dgm:ptLst>
   <dgm:cxnLst>
-    <dgm:cxn modelId="{3D5DE100-2196-4558-89EE-8337FF4A1FD6}" type="presOf" srcId="{69A9F6C3-E1A0-4DD6-A1B5-5A15261F6873}" destId="{19D07B79-9BC7-4C3D-BB3F-A2FE4068FC4D}" srcOrd="0" destOrd="0" presId="urn:microsoft.com/office/officeart/2005/8/layout/radial1"/>
+    <dgm:cxn modelId="{0F950BF9-7048-445F-A82D-0A119182F835}" srcId="{6D0E21FF-5676-4046-B927-0C7CFCE01880}" destId="{ECBEFC59-0981-4008-BE0F-0BF19AAC436F}" srcOrd="5" destOrd="0" parTransId="{FBECF4F1-21E9-4871-B598-ECD05311F1C4}" sibTransId="{118EA975-4F54-4BA8-82EB-885B2A461EEF}"/>
+    <dgm:cxn modelId="{2AD05C92-0B47-4DA9-9CB5-30282DBF21A7}" type="presOf" srcId="{205D412D-82D2-4144-8ABD-F11496E7D558}" destId="{465925C7-D975-45E3-B127-05D092509B04}" srcOrd="0" destOrd="0" presId="urn:microsoft.com/office/officeart/2005/8/layout/radial1"/>
+    <dgm:cxn modelId="{26AE2942-C6A5-4F4F-AFCD-DC77960E4B47}" type="presOf" srcId="{54CD021B-2340-4C9B-A21F-C65D93B1EF3A}" destId="{1907CBA6-830D-4F99-9C51-834653785A8B}" srcOrd="0" destOrd="0" presId="urn:microsoft.com/office/officeart/2005/8/layout/radial1"/>
+    <dgm:cxn modelId="{97FEC4EF-593A-4D68-8F01-8C6FED5A5752}" type="presOf" srcId="{1F17AB35-90D8-43E1-96FC-748587179673}" destId="{863CC413-34ED-44AA-993D-9BBF40F818AD}" srcOrd="0" destOrd="0" presId="urn:microsoft.com/office/officeart/2005/8/layout/radial1"/>
     <dgm:cxn modelId="{FCE59F57-BC91-41D2-A413-B328DD74E3D3}" srcId="{1F17AB35-90D8-43E1-96FC-748587179673}" destId="{6D0E21FF-5676-4046-B927-0C7CFCE01880}" srcOrd="0" destOrd="0" parTransId="{B56164E0-DF6D-4FCD-A88E-64CA0F16B97D}" sibTransId="{4B361EA7-897A-4312-8F1B-CE785A14A1EF}"/>
-    <dgm:cxn modelId="{E6E32E7B-78FF-4EC7-A1D3-00BECD148F27}" type="presOf" srcId="{AD2CFF28-8FCF-40C6-BB40-CA2A7C4DD12B}" destId="{A6885F8F-5A44-465B-BE89-6E6F1C05B607}" srcOrd="1" destOrd="0" presId="urn:microsoft.com/office/officeart/2005/8/layout/radial1"/>
+    <dgm:cxn modelId="{29BB5081-5BB4-46B2-B715-BA56116D302A}" type="presOf" srcId="{69A9F6C3-E1A0-4DD6-A1B5-5A15261F6873}" destId="{19D07B79-9BC7-4C3D-BB3F-A2FE4068FC4D}" srcOrd="0" destOrd="0" presId="urn:microsoft.com/office/officeart/2005/8/layout/radial1"/>
+    <dgm:cxn modelId="{00E4527C-7382-430E-81F1-99CF5B8DA843}" type="presOf" srcId="{2D1A3274-6A39-42FE-BF5F-5CD68F102BF2}" destId="{266D98C7-0E0E-447D-9DC8-819C13A022C1}" srcOrd="1" destOrd="0" presId="urn:microsoft.com/office/officeart/2005/8/layout/radial1"/>
+    <dgm:cxn modelId="{0F6779F2-29D5-487A-BD8A-AEDE0E8CB67F}" type="presOf" srcId="{FCA7E65E-383D-45EE-84DA-596286E9D0D4}" destId="{61D05108-D793-4716-8989-6DAF14926C2C}" srcOrd="0" destOrd="0" presId="urn:microsoft.com/office/officeart/2005/8/layout/radial1"/>
+    <dgm:cxn modelId="{4259AF07-0A8E-4AD1-A504-7A13169E81A5}" type="presOf" srcId="{FE58B5EE-B47C-487C-B35F-E190C3D0B567}" destId="{BFFAE20C-97F2-427A-AF28-E1FAB56D53E5}" srcOrd="1" destOrd="0" presId="urn:microsoft.com/office/officeart/2005/8/layout/radial1"/>
+    <dgm:cxn modelId="{D2A0DA90-ACF3-4126-A346-80DF0278356A}" type="presOf" srcId="{ECBEFC59-0981-4008-BE0F-0BF19AAC436F}" destId="{D74966D5-A40B-47D3-838E-8E15715CDE35}" srcOrd="0" destOrd="0" presId="urn:microsoft.com/office/officeart/2005/8/layout/radial1"/>
+    <dgm:cxn modelId="{9A0A2A84-3EA0-49C9-9236-8058CEE5A6C7}" type="presOf" srcId="{044E2861-8BF5-484E-A5D5-F43DC18F2BB3}" destId="{1E0E0F18-CA86-446C-91FF-871B1C2913BB}" srcOrd="0" destOrd="0" presId="urn:microsoft.com/office/officeart/2005/8/layout/radial1"/>
+    <dgm:cxn modelId="{F9214AD8-43D6-4BEB-B0CA-C1FB40566198}" type="presOf" srcId="{FCA7E65E-383D-45EE-84DA-596286E9D0D4}" destId="{B4A63BF3-E2D9-4426-9342-4B09D5855DE9}" srcOrd="1" destOrd="0" presId="urn:microsoft.com/office/officeart/2005/8/layout/radial1"/>
+    <dgm:cxn modelId="{0E17904C-76F6-4974-B77C-B94C05F856CA}" type="presOf" srcId="{FE58B5EE-B47C-487C-B35F-E190C3D0B567}" destId="{E7100001-2BBF-4C15-BDA8-A847F7E164E3}" srcOrd="0" destOrd="0" presId="urn:microsoft.com/office/officeart/2005/8/layout/radial1"/>
+    <dgm:cxn modelId="{6D331926-C485-49A1-BE0C-4325ECC91613}" type="presOf" srcId="{6D0E21FF-5676-4046-B927-0C7CFCE01880}" destId="{271463DA-4045-4774-B574-BF3EA5288D72}" srcOrd="0" destOrd="0" presId="urn:microsoft.com/office/officeart/2005/8/layout/radial1"/>
+    <dgm:cxn modelId="{9164AA0C-E388-4AE8-92F1-ED12906904B5}" type="presOf" srcId="{FBECF4F1-21E9-4871-B598-ECD05311F1C4}" destId="{1F82FEFB-4330-4312-9AA9-FE4B864111BF}" srcOrd="1" destOrd="0" presId="urn:microsoft.com/office/officeart/2005/8/layout/radial1"/>
     <dgm:cxn modelId="{8BE78C8F-C539-4EC0-8B68-7E0771300E75}" srcId="{6D0E21FF-5676-4046-B927-0C7CFCE01880}" destId="{044E2861-8BF5-484E-A5D5-F43DC18F2BB3}" srcOrd="2" destOrd="0" parTransId="{FCA7E65E-383D-45EE-84DA-596286E9D0D4}" sibTransId="{9009F5F7-F5D1-4D4B-BA0D-F61F29D59221}"/>
+    <dgm:cxn modelId="{E543433A-F637-4ECA-8693-FABF5FE69DF2}" type="presOf" srcId="{FBECF4F1-21E9-4871-B598-ECD05311F1C4}" destId="{7FDBA315-EB52-4BAA-AEE7-1ADDD2519AA6}" srcOrd="0" destOrd="0" presId="urn:microsoft.com/office/officeart/2005/8/layout/radial1"/>
+    <dgm:cxn modelId="{EBEB2A0A-A71E-4AFB-BC20-DCE73CBD4114}" srcId="{6D0E21FF-5676-4046-B927-0C7CFCE01880}" destId="{54CD021B-2340-4C9B-A21F-C65D93B1EF3A}" srcOrd="1" destOrd="0" parTransId="{D37707A3-1AEF-427A-AB48-508F79AC6411}" sibTransId="{8D6784AE-9A0D-4105-940F-17EBD6E81591}"/>
+    <dgm:cxn modelId="{6BC4EB63-EABD-4E29-A456-D849FFAEA311}" type="presOf" srcId="{350CB615-CED6-41E1-93A2-33B815C6D570}" destId="{E3178DE5-AF75-4513-8A0B-7211A68BA026}" srcOrd="1" destOrd="0" presId="urn:microsoft.com/office/officeart/2005/8/layout/radial1"/>
+    <dgm:cxn modelId="{76417876-A165-42F6-BB94-3170A577E786}" srcId="{6D0E21FF-5676-4046-B927-0C7CFCE01880}" destId="{69A9F6C3-E1A0-4DD6-A1B5-5A15261F6873}" srcOrd="3" destOrd="0" parTransId="{350CB615-CED6-41E1-93A2-33B815C6D570}" sibTransId="{DC1CF3AF-BB0A-4150-81FA-1ADDC8B57BFF}"/>
+    <dgm:cxn modelId="{16894CF1-8224-4153-ABC3-562655A379E7}" type="presOf" srcId="{AD2CFF28-8FCF-40C6-BB40-CA2A7C4DD12B}" destId="{A6885F8F-5A44-465B-BE89-6E6F1C05B607}" srcOrd="1" destOrd="0" presId="urn:microsoft.com/office/officeart/2005/8/layout/radial1"/>
+    <dgm:cxn modelId="{383D7EBB-984D-41C8-A951-7CFB1D17BF43}" type="presOf" srcId="{DCA79C6C-E50A-4495-B000-DA0C1DDE38D2}" destId="{C0EF2760-37C8-43F4-B508-23AF9D0FDB82}" srcOrd="0" destOrd="0" presId="urn:microsoft.com/office/officeart/2005/8/layout/radial1"/>
+    <dgm:cxn modelId="{8A7636DA-D55B-4263-B5A8-10E360EAE954}" type="presOf" srcId="{AD2CFF28-8FCF-40C6-BB40-CA2A7C4DD12B}" destId="{64F9C7D7-C50F-48F4-B548-95C9225F1391}" srcOrd="0" destOrd="0" presId="urn:microsoft.com/office/officeart/2005/8/layout/radial1"/>
+    <dgm:cxn modelId="{B30C7517-06F7-4FAB-BA64-2742A6F3BCF3}" type="presOf" srcId="{D37707A3-1AEF-427A-AB48-508F79AC6411}" destId="{36C85457-9AA4-4763-BD71-DAD71D71ACA4}" srcOrd="0" destOrd="0" presId="urn:microsoft.com/office/officeart/2005/8/layout/radial1"/>
+    <dgm:cxn modelId="{B9CFD5FE-9C43-4C03-AF05-1CE23AF7C525}" srcId="{6D0E21FF-5676-4046-B927-0C7CFCE01880}" destId="{1CCF224D-CF03-42DC-B930-FCBFAB5305B0}" srcOrd="0" destOrd="0" parTransId="{2D1A3274-6A39-42FE-BF5F-5CD68F102BF2}" sibTransId="{5BD0D30E-A7CB-4FE2-9485-521B1B8ACFEC}"/>
     <dgm:cxn modelId="{D6608F75-7B1A-43CD-B4D1-5DE0C30DE134}" srcId="{6D0E21FF-5676-4046-B927-0C7CFCE01880}" destId="{205D412D-82D2-4144-8ABD-F11496E7D558}" srcOrd="6" destOrd="0" parTransId="{AD2CFF28-8FCF-40C6-BB40-CA2A7C4DD12B}" sibTransId="{F3CE3A2A-3CC9-4925-9BF2-DB733415FF77}"/>
-    <dgm:cxn modelId="{F51B902D-531D-425A-B683-2F1698F20AB7}" type="presOf" srcId="{1F17AB35-90D8-43E1-96FC-748587179673}" destId="{863CC413-34ED-44AA-993D-9BBF40F818AD}" srcOrd="0" destOrd="0" presId="urn:microsoft.com/office/officeart/2005/8/layout/radial1"/>
-    <dgm:cxn modelId="{56F5948A-8BE9-4196-92F3-F7423DA4A89D}" type="presOf" srcId="{FCA7E65E-383D-45EE-84DA-596286E9D0D4}" destId="{61D05108-D793-4716-8989-6DAF14926C2C}" srcOrd="0" destOrd="0" presId="urn:microsoft.com/office/officeart/2005/8/layout/radial1"/>
-    <dgm:cxn modelId="{FF417C4A-4541-4034-AF30-D47C3C800179}" type="presOf" srcId="{FBECF4F1-21E9-4871-B598-ECD05311F1C4}" destId="{7FDBA315-EB52-4BAA-AEE7-1ADDD2519AA6}" srcOrd="0" destOrd="0" presId="urn:microsoft.com/office/officeart/2005/8/layout/radial1"/>
-    <dgm:cxn modelId="{742A2B77-B164-4C2B-8C45-6D6D868C7C4E}" type="presOf" srcId="{2D1A3274-6A39-42FE-BF5F-5CD68F102BF2}" destId="{266D98C7-0E0E-447D-9DC8-819C13A022C1}" srcOrd="1" destOrd="0" presId="urn:microsoft.com/office/officeart/2005/8/layout/radial1"/>
-    <dgm:cxn modelId="{07F53096-162C-474A-A4A0-1F56DBBBDD00}" type="presOf" srcId="{6D0E21FF-5676-4046-B927-0C7CFCE01880}" destId="{271463DA-4045-4774-B574-BF3EA5288D72}" srcOrd="0" destOrd="0" presId="urn:microsoft.com/office/officeart/2005/8/layout/radial1"/>
-    <dgm:cxn modelId="{E95E46FD-D01A-4769-988D-92EB5086B892}" type="presOf" srcId="{DCA79C6C-E50A-4495-B000-DA0C1DDE38D2}" destId="{C0EF2760-37C8-43F4-B508-23AF9D0FDB82}" srcOrd="0" destOrd="0" presId="urn:microsoft.com/office/officeart/2005/8/layout/radial1"/>
-    <dgm:cxn modelId="{12D7C59B-9726-42A2-93B5-B5BD63ED3D64}" type="presOf" srcId="{DCA79C6C-E50A-4495-B000-DA0C1DDE38D2}" destId="{84F49D44-74B1-4B4C-8354-C797F0875D7B}" srcOrd="1" destOrd="0" presId="urn:microsoft.com/office/officeart/2005/8/layout/radial1"/>
-    <dgm:cxn modelId="{3C9E8C82-99AB-468C-A2EA-DC0BB9CC9F0A}" type="presOf" srcId="{54CD021B-2340-4C9B-A21F-C65D93B1EF3A}" destId="{1907CBA6-830D-4F99-9C51-834653785A8B}" srcOrd="0" destOrd="0" presId="urn:microsoft.com/office/officeart/2005/8/layout/radial1"/>
-    <dgm:cxn modelId="{4DB64C31-2400-4EBF-8A9A-D0CB2B1BE46C}" type="presOf" srcId="{2825B81A-2E1E-4A24-A7ED-E201AFC547D1}" destId="{00C8FA66-D466-4962-8C27-46EEF7F8BE71}" srcOrd="0" destOrd="0" presId="urn:microsoft.com/office/officeart/2005/8/layout/radial1"/>
-    <dgm:cxn modelId="{6711AAFB-6168-4378-923B-6B84AB6180C9}" type="presOf" srcId="{350CB615-CED6-41E1-93A2-33B815C6D570}" destId="{B27E646D-A7AC-45E5-AA86-A8AEC3AFFDC8}" srcOrd="0" destOrd="0" presId="urn:microsoft.com/office/officeart/2005/8/layout/radial1"/>
-    <dgm:cxn modelId="{FDA82867-66A4-404B-B8FA-7968E229DC24}" type="presOf" srcId="{044E2861-8BF5-484E-A5D5-F43DC18F2BB3}" destId="{1E0E0F18-CA86-446C-91FF-871B1C2913BB}" srcOrd="0" destOrd="0" presId="urn:microsoft.com/office/officeart/2005/8/layout/radial1"/>
-    <dgm:cxn modelId="{B9CFD5FE-9C43-4C03-AF05-1CE23AF7C525}" srcId="{6D0E21FF-5676-4046-B927-0C7CFCE01880}" destId="{1CCF224D-CF03-42DC-B930-FCBFAB5305B0}" srcOrd="0" destOrd="0" parTransId="{2D1A3274-6A39-42FE-BF5F-5CD68F102BF2}" sibTransId="{5BD0D30E-A7CB-4FE2-9485-521B1B8ACFEC}"/>
-    <dgm:cxn modelId="{4EE1BC1B-4E04-4492-B9A0-EAA145F8F116}" type="presOf" srcId="{FE58B5EE-B47C-487C-B35F-E190C3D0B567}" destId="{E7100001-2BBF-4C15-BDA8-A847F7E164E3}" srcOrd="0" destOrd="0" presId="urn:microsoft.com/office/officeart/2005/8/layout/radial1"/>
-    <dgm:cxn modelId="{23DD3566-6618-45C4-B76B-2D0BF30B0856}" type="presOf" srcId="{FBECF4F1-21E9-4871-B598-ECD05311F1C4}" destId="{1F82FEFB-4330-4312-9AA9-FE4B864111BF}" srcOrd="1" destOrd="0" presId="urn:microsoft.com/office/officeart/2005/8/layout/radial1"/>
-    <dgm:cxn modelId="{76417876-A165-42F6-BB94-3170A577E786}" srcId="{6D0E21FF-5676-4046-B927-0C7CFCE01880}" destId="{69A9F6C3-E1A0-4DD6-A1B5-5A15261F6873}" srcOrd="3" destOrd="0" parTransId="{350CB615-CED6-41E1-93A2-33B815C6D570}" sibTransId="{DC1CF3AF-BB0A-4150-81FA-1ADDC8B57BFF}"/>
-    <dgm:cxn modelId="{0A21D616-283A-42B8-ADFC-663A020691A4}" type="presOf" srcId="{D37707A3-1AEF-427A-AB48-508F79AC6411}" destId="{36C85457-9AA4-4763-BD71-DAD71D71ACA4}" srcOrd="0" destOrd="0" presId="urn:microsoft.com/office/officeart/2005/8/layout/radial1"/>
-    <dgm:cxn modelId="{EBEB2A0A-A71E-4AFB-BC20-DCE73CBD4114}" srcId="{6D0E21FF-5676-4046-B927-0C7CFCE01880}" destId="{54CD021B-2340-4C9B-A21F-C65D93B1EF3A}" srcOrd="1" destOrd="0" parTransId="{D37707A3-1AEF-427A-AB48-508F79AC6411}" sibTransId="{8D6784AE-9A0D-4105-940F-17EBD6E81591}"/>
-    <dgm:cxn modelId="{E2C0999B-8625-4552-A650-19C486454936}" type="presOf" srcId="{205D412D-82D2-4144-8ABD-F11496E7D558}" destId="{465925C7-D975-45E3-B127-05D092509B04}" srcOrd="0" destOrd="0" presId="urn:microsoft.com/office/officeart/2005/8/layout/radial1"/>
-    <dgm:cxn modelId="{DFDC53CC-EA1B-4580-AF95-4069D3B9BC5F}" type="presOf" srcId="{ECBEFC59-0981-4008-BE0F-0BF19AAC436F}" destId="{D74966D5-A40B-47D3-838E-8E15715CDE35}" srcOrd="0" destOrd="0" presId="urn:microsoft.com/office/officeart/2005/8/layout/radial1"/>
-    <dgm:cxn modelId="{C82D79D9-5B80-4AC5-972C-AED9E449768C}" type="presOf" srcId="{350CB615-CED6-41E1-93A2-33B815C6D570}" destId="{E3178DE5-AF75-4513-8A0B-7211A68BA026}" srcOrd="1" destOrd="0" presId="urn:microsoft.com/office/officeart/2005/8/layout/radial1"/>
-    <dgm:cxn modelId="{8DA9C04B-7EED-41BC-9171-FC2AE89F6846}" type="presOf" srcId="{1CCF224D-CF03-42DC-B930-FCBFAB5305B0}" destId="{39520E63-3A71-40AC-B78A-21E40441717A}" srcOrd="0" destOrd="0" presId="urn:microsoft.com/office/officeart/2005/8/layout/radial1"/>
-    <dgm:cxn modelId="{0F950BF9-7048-445F-A82D-0A119182F835}" srcId="{6D0E21FF-5676-4046-B927-0C7CFCE01880}" destId="{ECBEFC59-0981-4008-BE0F-0BF19AAC436F}" srcOrd="5" destOrd="0" parTransId="{FBECF4F1-21E9-4871-B598-ECD05311F1C4}" sibTransId="{118EA975-4F54-4BA8-82EB-885B2A461EEF}"/>
+    <dgm:cxn modelId="{02A1E962-470F-4785-9D18-7D08492B1892}" type="presOf" srcId="{2D1A3274-6A39-42FE-BF5F-5CD68F102BF2}" destId="{8D3DAA59-AD3D-4EB4-94D8-199D86B79A19}" srcOrd="0" destOrd="0" presId="urn:microsoft.com/office/officeart/2005/8/layout/radial1"/>
+    <dgm:cxn modelId="{3B5A9C69-79A5-48AD-814E-0503C116E5D8}" srcId="{6D0E21FF-5676-4046-B927-0C7CFCE01880}" destId="{C98BE2F3-1DB1-4819-B740-5AE8806DEC51}" srcOrd="7" destOrd="0" parTransId="{FE58B5EE-B47C-487C-B35F-E190C3D0B567}" sibTransId="{AE9C4BB7-EA0F-4464-9717-05E676E347E6}"/>
     <dgm:cxn modelId="{46F6A515-4F03-4731-A553-09472D328D91}" srcId="{6D0E21FF-5676-4046-B927-0C7CFCE01880}" destId="{2825B81A-2E1E-4A24-A7ED-E201AFC547D1}" srcOrd="4" destOrd="0" parTransId="{DCA79C6C-E50A-4495-B000-DA0C1DDE38D2}" sibTransId="{887B75DD-5207-4C84-A6CF-2FF1049D4ECA}"/>
-    <dgm:cxn modelId="{92E8DE16-F9D1-4062-ACEC-F119F00D93E4}" type="presOf" srcId="{C98BE2F3-1DB1-4819-B740-5AE8806DEC51}" destId="{CBEE869D-F8F1-463E-A51E-0949FCF2C917}" srcOrd="0" destOrd="0" presId="urn:microsoft.com/office/officeart/2005/8/layout/radial1"/>
-    <dgm:cxn modelId="{84834B50-D40C-4130-9533-DBF78CD0AE80}" type="presOf" srcId="{D37707A3-1AEF-427A-AB48-508F79AC6411}" destId="{019D47CC-5E4E-4DDE-857C-7A6CFFF2A78B}" srcOrd="1" destOrd="0" presId="urn:microsoft.com/office/officeart/2005/8/layout/radial1"/>
-    <dgm:cxn modelId="{A053800F-3713-4B74-A2E3-656963BB736C}" type="presOf" srcId="{AD2CFF28-8FCF-40C6-BB40-CA2A7C4DD12B}" destId="{64F9C7D7-C50F-48F4-B548-95C9225F1391}" srcOrd="0" destOrd="0" presId="urn:microsoft.com/office/officeart/2005/8/layout/radial1"/>
-    <dgm:cxn modelId="{3B5A9C69-79A5-48AD-814E-0503C116E5D8}" srcId="{6D0E21FF-5676-4046-B927-0C7CFCE01880}" destId="{C98BE2F3-1DB1-4819-B740-5AE8806DEC51}" srcOrd="7" destOrd="0" parTransId="{FE58B5EE-B47C-487C-B35F-E190C3D0B567}" sibTransId="{AE9C4BB7-EA0F-4464-9717-05E676E347E6}"/>
-    <dgm:cxn modelId="{F20DCC54-DDF6-43AB-BB2A-11CD08B73970}" type="presOf" srcId="{FE58B5EE-B47C-487C-B35F-E190C3D0B567}" destId="{BFFAE20C-97F2-427A-AF28-E1FAB56D53E5}" srcOrd="1" destOrd="0" presId="urn:microsoft.com/office/officeart/2005/8/layout/radial1"/>
-    <dgm:cxn modelId="{9C0DDA8B-8B4F-44B9-996F-3598BBDFF0ED}" type="presOf" srcId="{FCA7E65E-383D-45EE-84DA-596286E9D0D4}" destId="{B4A63BF3-E2D9-4426-9342-4B09D5855DE9}" srcOrd="1" destOrd="0" presId="urn:microsoft.com/office/officeart/2005/8/layout/radial1"/>
-    <dgm:cxn modelId="{528F64AA-F863-4A85-A9E8-298C45C52AC6}" type="presOf" srcId="{2D1A3274-6A39-42FE-BF5F-5CD68F102BF2}" destId="{8D3DAA59-AD3D-4EB4-94D8-199D86B79A19}" srcOrd="0" destOrd="0" presId="urn:microsoft.com/office/officeart/2005/8/layout/radial1"/>
-    <dgm:cxn modelId="{EAE339FF-37EB-453A-8FE2-B58C19F128EE}" type="presParOf" srcId="{863CC413-34ED-44AA-993D-9BBF40F818AD}" destId="{271463DA-4045-4774-B574-BF3EA5288D72}" srcOrd="0" destOrd="0" presId="urn:microsoft.com/office/officeart/2005/8/layout/radial1"/>
-    <dgm:cxn modelId="{1CD549C1-CADE-4FE5-BB9C-D16B9213A224}" type="presParOf" srcId="{863CC413-34ED-44AA-993D-9BBF40F818AD}" destId="{8D3DAA59-AD3D-4EB4-94D8-199D86B79A19}" srcOrd="1" destOrd="0" presId="urn:microsoft.com/office/officeart/2005/8/layout/radial1"/>
-    <dgm:cxn modelId="{D6C0AF89-3E51-401A-95AA-4E1DFB43F870}" type="presParOf" srcId="{8D3DAA59-AD3D-4EB4-94D8-199D86B79A19}" destId="{266D98C7-0E0E-447D-9DC8-819C13A022C1}" srcOrd="0" destOrd="0" presId="urn:microsoft.com/office/officeart/2005/8/layout/radial1"/>
-    <dgm:cxn modelId="{9444E2DF-D14F-4D96-ABC6-8C3BF7281BE5}" type="presParOf" srcId="{863CC413-34ED-44AA-993D-9BBF40F818AD}" destId="{39520E63-3A71-40AC-B78A-21E40441717A}" srcOrd="2" destOrd="0" presId="urn:microsoft.com/office/officeart/2005/8/layout/radial1"/>
-    <dgm:cxn modelId="{EF50139D-9D7C-4D26-842D-345ACDFEFEDC}" type="presParOf" srcId="{863CC413-34ED-44AA-993D-9BBF40F818AD}" destId="{36C85457-9AA4-4763-BD71-DAD71D71ACA4}" srcOrd="3" destOrd="0" presId="urn:microsoft.com/office/officeart/2005/8/layout/radial1"/>
-    <dgm:cxn modelId="{561B8A6A-AF60-4AEA-AEA4-67193B084703}" type="presParOf" srcId="{36C85457-9AA4-4763-BD71-DAD71D71ACA4}" destId="{019D47CC-5E4E-4DDE-857C-7A6CFFF2A78B}" srcOrd="0" destOrd="0" presId="urn:microsoft.com/office/officeart/2005/8/layout/radial1"/>
-    <dgm:cxn modelId="{6AFD0081-5217-4712-B769-B50D85C78BD3}" type="presParOf" srcId="{863CC413-34ED-44AA-993D-9BBF40F818AD}" destId="{1907CBA6-830D-4F99-9C51-834653785A8B}" srcOrd="4" destOrd="0" presId="urn:microsoft.com/office/officeart/2005/8/layout/radial1"/>
-    <dgm:cxn modelId="{B9A4901A-79B5-4F2F-BF6D-E6B16D878FB8}" type="presParOf" srcId="{863CC413-34ED-44AA-993D-9BBF40F818AD}" destId="{61D05108-D793-4716-8989-6DAF14926C2C}" srcOrd="5" destOrd="0" presId="urn:microsoft.com/office/officeart/2005/8/layout/radial1"/>
-    <dgm:cxn modelId="{1EABAFCF-8710-47B6-9840-6B959B4C7B80}" type="presParOf" srcId="{61D05108-D793-4716-8989-6DAF14926C2C}" destId="{B4A63BF3-E2D9-4426-9342-4B09D5855DE9}" srcOrd="0" destOrd="0" presId="urn:microsoft.com/office/officeart/2005/8/layout/radial1"/>
-    <dgm:cxn modelId="{10D13623-9BD8-4332-8D1B-4E9D07B0F769}" type="presParOf" srcId="{863CC413-34ED-44AA-993D-9BBF40F818AD}" destId="{1E0E0F18-CA86-446C-91FF-871B1C2913BB}" srcOrd="6" destOrd="0" presId="urn:microsoft.com/office/officeart/2005/8/layout/radial1"/>
-    <dgm:cxn modelId="{97A4E5CE-8FA8-481A-9A3F-A1A7D33E4BAE}" type="presParOf" srcId="{863CC413-34ED-44AA-993D-9BBF40F818AD}" destId="{B27E646D-A7AC-45E5-AA86-A8AEC3AFFDC8}" srcOrd="7" destOrd="0" presId="urn:microsoft.com/office/officeart/2005/8/layout/radial1"/>
-    <dgm:cxn modelId="{B0CB644B-C10D-49EE-AB48-907B1B13AD7E}" type="presParOf" srcId="{B27E646D-A7AC-45E5-AA86-A8AEC3AFFDC8}" destId="{E3178DE5-AF75-4513-8A0B-7211A68BA026}" srcOrd="0" destOrd="0" presId="urn:microsoft.com/office/officeart/2005/8/layout/radial1"/>
-    <dgm:cxn modelId="{015D996B-15FD-4FA5-B243-BCAFED6836B4}" type="presParOf" srcId="{863CC413-34ED-44AA-993D-9BBF40F818AD}" destId="{19D07B79-9BC7-4C3D-BB3F-A2FE4068FC4D}" srcOrd="8" destOrd="0" presId="urn:microsoft.com/office/officeart/2005/8/layout/radial1"/>
-    <dgm:cxn modelId="{EB596F37-A104-4DD0-BF60-26AC471FCFE5}" type="presParOf" srcId="{863CC413-34ED-44AA-993D-9BBF40F818AD}" destId="{C0EF2760-37C8-43F4-B508-23AF9D0FDB82}" srcOrd="9" destOrd="0" presId="urn:microsoft.com/office/officeart/2005/8/layout/radial1"/>
-    <dgm:cxn modelId="{018B94CA-245F-4445-8F34-69A503FCADD5}" type="presParOf" srcId="{C0EF2760-37C8-43F4-B508-23AF9D0FDB82}" destId="{84F49D44-74B1-4B4C-8354-C797F0875D7B}" srcOrd="0" destOrd="0" presId="urn:microsoft.com/office/officeart/2005/8/layout/radial1"/>
-    <dgm:cxn modelId="{86058608-5032-4ECB-A9F9-8138C0F33E41}" type="presParOf" srcId="{863CC413-34ED-44AA-993D-9BBF40F818AD}" destId="{00C8FA66-D466-4962-8C27-46EEF7F8BE71}" srcOrd="10" destOrd="0" presId="urn:microsoft.com/office/officeart/2005/8/layout/radial1"/>
-    <dgm:cxn modelId="{050BCF79-756D-4503-BC3B-A234BF970EDC}" type="presParOf" srcId="{863CC413-34ED-44AA-993D-9BBF40F818AD}" destId="{7FDBA315-EB52-4BAA-AEE7-1ADDD2519AA6}" srcOrd="11" destOrd="0" presId="urn:microsoft.com/office/officeart/2005/8/layout/radial1"/>
-    <dgm:cxn modelId="{D34C6F63-686E-4D5F-BD73-C527FFD5359B}" type="presParOf" srcId="{7FDBA315-EB52-4BAA-AEE7-1ADDD2519AA6}" destId="{1F82FEFB-4330-4312-9AA9-FE4B864111BF}" srcOrd="0" destOrd="0" presId="urn:microsoft.com/office/officeart/2005/8/layout/radial1"/>
-    <dgm:cxn modelId="{F6E15842-B1CA-4087-9819-19826A89C12F}" type="presParOf" srcId="{863CC413-34ED-44AA-993D-9BBF40F818AD}" destId="{D74966D5-A40B-47D3-838E-8E15715CDE35}" srcOrd="12" destOrd="0" presId="urn:microsoft.com/office/officeart/2005/8/layout/radial1"/>
-    <dgm:cxn modelId="{81869D36-09F5-4111-898F-571500334949}" type="presParOf" srcId="{863CC413-34ED-44AA-993D-9BBF40F818AD}" destId="{64F9C7D7-C50F-48F4-B548-95C9225F1391}" srcOrd="13" destOrd="0" presId="urn:microsoft.com/office/officeart/2005/8/layout/radial1"/>
-    <dgm:cxn modelId="{90C47910-ED04-42A7-877C-549B37727B61}" type="presParOf" srcId="{64F9C7D7-C50F-48F4-B548-95C9225F1391}" destId="{A6885F8F-5A44-465B-BE89-6E6F1C05B607}" srcOrd="0" destOrd="0" presId="urn:microsoft.com/office/officeart/2005/8/layout/radial1"/>
-    <dgm:cxn modelId="{33FA63F2-70C4-401C-BF3E-CD7BEA763C22}" type="presParOf" srcId="{863CC413-34ED-44AA-993D-9BBF40F818AD}" destId="{465925C7-D975-45E3-B127-05D092509B04}" srcOrd="14" destOrd="0" presId="urn:microsoft.com/office/officeart/2005/8/layout/radial1"/>
-    <dgm:cxn modelId="{81CBC39C-BB52-4D48-9822-74DB788FB841}" type="presParOf" srcId="{863CC413-34ED-44AA-993D-9BBF40F818AD}" destId="{E7100001-2BBF-4C15-BDA8-A847F7E164E3}" srcOrd="15" destOrd="0" presId="urn:microsoft.com/office/officeart/2005/8/layout/radial1"/>
-    <dgm:cxn modelId="{103BBD30-3295-4DB7-B354-7F682CD6A15D}" type="presParOf" srcId="{E7100001-2BBF-4C15-BDA8-A847F7E164E3}" destId="{BFFAE20C-97F2-427A-AF28-E1FAB56D53E5}" srcOrd="0" destOrd="0" presId="urn:microsoft.com/office/officeart/2005/8/layout/radial1"/>
-    <dgm:cxn modelId="{564053DC-5610-4F2D-AC80-5C6EAA0DEB58}" type="presParOf" srcId="{863CC413-34ED-44AA-993D-9BBF40F818AD}" destId="{CBEE869D-F8F1-463E-A51E-0949FCF2C917}" srcOrd="16" destOrd="0" presId="urn:microsoft.com/office/officeart/2005/8/layout/radial1"/>
+    <dgm:cxn modelId="{EA18EA1A-27E5-4D96-A9AC-AC2285A68806}" type="presOf" srcId="{2825B81A-2E1E-4A24-A7ED-E201AFC547D1}" destId="{00C8FA66-D466-4962-8C27-46EEF7F8BE71}" srcOrd="0" destOrd="0" presId="urn:microsoft.com/office/officeart/2005/8/layout/radial1"/>
+    <dgm:cxn modelId="{909A9ACC-8753-43AE-B620-A0E6175FDD54}" type="presOf" srcId="{C98BE2F3-1DB1-4819-B740-5AE8806DEC51}" destId="{CBEE869D-F8F1-463E-A51E-0949FCF2C917}" srcOrd="0" destOrd="0" presId="urn:microsoft.com/office/officeart/2005/8/layout/radial1"/>
+    <dgm:cxn modelId="{2F9E2A08-0448-4C7C-AB2D-43F86D4A20BF}" type="presOf" srcId="{350CB615-CED6-41E1-93A2-33B815C6D570}" destId="{B27E646D-A7AC-45E5-AA86-A8AEC3AFFDC8}" srcOrd="0" destOrd="0" presId="urn:microsoft.com/office/officeart/2005/8/layout/radial1"/>
+    <dgm:cxn modelId="{F574A214-0CE6-4630-A625-C1AEF020E2E0}" type="presOf" srcId="{D37707A3-1AEF-427A-AB48-508F79AC6411}" destId="{019D47CC-5E4E-4DDE-857C-7A6CFFF2A78B}" srcOrd="1" destOrd="0" presId="urn:microsoft.com/office/officeart/2005/8/layout/radial1"/>
+    <dgm:cxn modelId="{E4F4F56E-6065-41AB-9FD8-B455AC916879}" type="presOf" srcId="{1CCF224D-CF03-42DC-B930-FCBFAB5305B0}" destId="{39520E63-3A71-40AC-B78A-21E40441717A}" srcOrd="0" destOrd="0" presId="urn:microsoft.com/office/officeart/2005/8/layout/radial1"/>
+    <dgm:cxn modelId="{BCA1EE67-18D7-4B90-9D2E-A2176D0690A1}" type="presOf" srcId="{DCA79C6C-E50A-4495-B000-DA0C1DDE38D2}" destId="{84F49D44-74B1-4B4C-8354-C797F0875D7B}" srcOrd="1" destOrd="0" presId="urn:microsoft.com/office/officeart/2005/8/layout/radial1"/>
+    <dgm:cxn modelId="{1F03DAC4-F69E-438F-8E3A-F3403E05B6B5}" type="presParOf" srcId="{863CC413-34ED-44AA-993D-9BBF40F818AD}" destId="{271463DA-4045-4774-B574-BF3EA5288D72}" srcOrd="0" destOrd="0" presId="urn:microsoft.com/office/officeart/2005/8/layout/radial1"/>
+    <dgm:cxn modelId="{B88ECA42-5E8C-4D30-84FB-04FB877FF969}" type="presParOf" srcId="{863CC413-34ED-44AA-993D-9BBF40F818AD}" destId="{8D3DAA59-AD3D-4EB4-94D8-199D86B79A19}" srcOrd="1" destOrd="0" presId="urn:microsoft.com/office/officeart/2005/8/layout/radial1"/>
+    <dgm:cxn modelId="{2215A1E5-A0B2-4F9C-A817-A5E6FAE82B49}" type="presParOf" srcId="{8D3DAA59-AD3D-4EB4-94D8-199D86B79A19}" destId="{266D98C7-0E0E-447D-9DC8-819C13A022C1}" srcOrd="0" destOrd="0" presId="urn:microsoft.com/office/officeart/2005/8/layout/radial1"/>
+    <dgm:cxn modelId="{2807A277-9DDF-47DF-87FD-4B88CBEC9D70}" type="presParOf" srcId="{863CC413-34ED-44AA-993D-9BBF40F818AD}" destId="{39520E63-3A71-40AC-B78A-21E40441717A}" srcOrd="2" destOrd="0" presId="urn:microsoft.com/office/officeart/2005/8/layout/radial1"/>
+    <dgm:cxn modelId="{3970631D-A5DA-49A5-A447-F3484FEC32EF}" type="presParOf" srcId="{863CC413-34ED-44AA-993D-9BBF40F818AD}" destId="{36C85457-9AA4-4763-BD71-DAD71D71ACA4}" srcOrd="3" destOrd="0" presId="urn:microsoft.com/office/officeart/2005/8/layout/radial1"/>
+    <dgm:cxn modelId="{CE86AD3D-3C30-41D9-8D2A-66B48DDA5FE2}" type="presParOf" srcId="{36C85457-9AA4-4763-BD71-DAD71D71ACA4}" destId="{019D47CC-5E4E-4DDE-857C-7A6CFFF2A78B}" srcOrd="0" destOrd="0" presId="urn:microsoft.com/office/officeart/2005/8/layout/radial1"/>
+    <dgm:cxn modelId="{CA4B880A-997A-4EFE-AB1B-B27993E48414}" type="presParOf" srcId="{863CC413-34ED-44AA-993D-9BBF40F818AD}" destId="{1907CBA6-830D-4F99-9C51-834653785A8B}" srcOrd="4" destOrd="0" presId="urn:microsoft.com/office/officeart/2005/8/layout/radial1"/>
+    <dgm:cxn modelId="{9AE1DAD1-4994-489D-8C25-B807AFDF6CBA}" type="presParOf" srcId="{863CC413-34ED-44AA-993D-9BBF40F818AD}" destId="{61D05108-D793-4716-8989-6DAF14926C2C}" srcOrd="5" destOrd="0" presId="urn:microsoft.com/office/officeart/2005/8/layout/radial1"/>
+    <dgm:cxn modelId="{751FFC97-92DC-4018-BA19-3E7F208E8ADB}" type="presParOf" srcId="{61D05108-D793-4716-8989-6DAF14926C2C}" destId="{B4A63BF3-E2D9-4426-9342-4B09D5855DE9}" srcOrd="0" destOrd="0" presId="urn:microsoft.com/office/officeart/2005/8/layout/radial1"/>
+    <dgm:cxn modelId="{1E1464FD-F78E-49D3-82A4-E2E287BCBA2F}" type="presParOf" srcId="{863CC413-34ED-44AA-993D-9BBF40F818AD}" destId="{1E0E0F18-CA86-446C-91FF-871B1C2913BB}" srcOrd="6" destOrd="0" presId="urn:microsoft.com/office/officeart/2005/8/layout/radial1"/>
+    <dgm:cxn modelId="{738BAB82-1ECC-45D3-9EBD-CC1733C25B76}" type="presParOf" srcId="{863CC413-34ED-44AA-993D-9BBF40F818AD}" destId="{B27E646D-A7AC-45E5-AA86-A8AEC3AFFDC8}" srcOrd="7" destOrd="0" presId="urn:microsoft.com/office/officeart/2005/8/layout/radial1"/>
+    <dgm:cxn modelId="{2C6F5641-B859-4C99-8273-DB0078847024}" type="presParOf" srcId="{B27E646D-A7AC-45E5-AA86-A8AEC3AFFDC8}" destId="{E3178DE5-AF75-4513-8A0B-7211A68BA026}" srcOrd="0" destOrd="0" presId="urn:microsoft.com/office/officeart/2005/8/layout/radial1"/>
+    <dgm:cxn modelId="{4483CCB3-260F-40D1-8164-A7F6BFA1D6B8}" type="presParOf" srcId="{863CC413-34ED-44AA-993D-9BBF40F818AD}" destId="{19D07B79-9BC7-4C3D-BB3F-A2FE4068FC4D}" srcOrd="8" destOrd="0" presId="urn:microsoft.com/office/officeart/2005/8/layout/radial1"/>
+    <dgm:cxn modelId="{B627A9FC-059E-4179-A5E4-3DF835150DCE}" type="presParOf" srcId="{863CC413-34ED-44AA-993D-9BBF40F818AD}" destId="{C0EF2760-37C8-43F4-B508-23AF9D0FDB82}" srcOrd="9" destOrd="0" presId="urn:microsoft.com/office/officeart/2005/8/layout/radial1"/>
+    <dgm:cxn modelId="{F7CE7D9E-FA51-49E2-AE95-520FD797453B}" type="presParOf" srcId="{C0EF2760-37C8-43F4-B508-23AF9D0FDB82}" destId="{84F49D44-74B1-4B4C-8354-C797F0875D7B}" srcOrd="0" destOrd="0" presId="urn:microsoft.com/office/officeart/2005/8/layout/radial1"/>
+    <dgm:cxn modelId="{C9FF9A4A-E576-4955-801D-09644132A0B1}" type="presParOf" srcId="{863CC413-34ED-44AA-993D-9BBF40F818AD}" destId="{00C8FA66-D466-4962-8C27-46EEF7F8BE71}" srcOrd="10" destOrd="0" presId="urn:microsoft.com/office/officeart/2005/8/layout/radial1"/>
+    <dgm:cxn modelId="{DFE08430-7C23-4DCA-BF02-8EDB332BA5AB}" type="presParOf" srcId="{863CC413-34ED-44AA-993D-9BBF40F818AD}" destId="{7FDBA315-EB52-4BAA-AEE7-1ADDD2519AA6}" srcOrd="11" destOrd="0" presId="urn:microsoft.com/office/officeart/2005/8/layout/radial1"/>
+    <dgm:cxn modelId="{7AD3DE6C-1B2A-46C3-A9FC-9083A7EC821C}" type="presParOf" srcId="{7FDBA315-EB52-4BAA-AEE7-1ADDD2519AA6}" destId="{1F82FEFB-4330-4312-9AA9-FE4B864111BF}" srcOrd="0" destOrd="0" presId="urn:microsoft.com/office/officeart/2005/8/layout/radial1"/>
+    <dgm:cxn modelId="{347C5BD4-6C1E-4FF8-B252-1B4F62C782D0}" type="presParOf" srcId="{863CC413-34ED-44AA-993D-9BBF40F818AD}" destId="{D74966D5-A40B-47D3-838E-8E15715CDE35}" srcOrd="12" destOrd="0" presId="urn:microsoft.com/office/officeart/2005/8/layout/radial1"/>
+    <dgm:cxn modelId="{3694768F-E0CC-455B-84EB-C3C9B9823A2D}" type="presParOf" srcId="{863CC413-34ED-44AA-993D-9BBF40F818AD}" destId="{64F9C7D7-C50F-48F4-B548-95C9225F1391}" srcOrd="13" destOrd="0" presId="urn:microsoft.com/office/officeart/2005/8/layout/radial1"/>
+    <dgm:cxn modelId="{E6B182B7-2FB4-4FCF-A3F0-AD7F8258B4CD}" type="presParOf" srcId="{64F9C7D7-C50F-48F4-B548-95C9225F1391}" destId="{A6885F8F-5A44-465B-BE89-6E6F1C05B607}" srcOrd="0" destOrd="0" presId="urn:microsoft.com/office/officeart/2005/8/layout/radial1"/>
+    <dgm:cxn modelId="{B3D65A30-B09B-4430-945C-48E7C9D4B403}" type="presParOf" srcId="{863CC413-34ED-44AA-993D-9BBF40F818AD}" destId="{465925C7-D975-45E3-B127-05D092509B04}" srcOrd="14" destOrd="0" presId="urn:microsoft.com/office/officeart/2005/8/layout/radial1"/>
+    <dgm:cxn modelId="{0F387AB6-984D-47C5-B4F6-F954AC00B881}" type="presParOf" srcId="{863CC413-34ED-44AA-993D-9BBF40F818AD}" destId="{E7100001-2BBF-4C15-BDA8-A847F7E164E3}" srcOrd="15" destOrd="0" presId="urn:microsoft.com/office/officeart/2005/8/layout/radial1"/>
+    <dgm:cxn modelId="{EDFE7965-13B0-414C-8AF2-8829CDF383ED}" type="presParOf" srcId="{E7100001-2BBF-4C15-BDA8-A847F7E164E3}" destId="{BFFAE20C-97F2-427A-AF28-E1FAB56D53E5}" srcOrd="0" destOrd="0" presId="urn:microsoft.com/office/officeart/2005/8/layout/radial1"/>
+    <dgm:cxn modelId="{ECD97408-4154-4BA7-9A79-9AF00EA3E99B}" type="presParOf" srcId="{863CC413-34ED-44AA-993D-9BBF40F818AD}" destId="{CBEE869D-F8F1-463E-A51E-0949FCF2C917}" srcOrd="16" destOrd="0" presId="urn:microsoft.com/office/officeart/2005/8/layout/radial1"/>
   </dgm:cxnLst>
   <dgm:bg/>
   <dgm:whole/>
   <dgm:extLst>
     <a:ext uri="http://schemas.microsoft.com/office/drawing/2008/diagram">
-      <dsp:dataModelExt xmlns:dsp="http://schemas.microsoft.com/office/drawing/2008/diagram" relId="rId32" minVer="http://schemas.openxmlformats.org/drawingml/2006/diagram"/>
+      <dsp:dataModelExt xmlns:dsp="http://schemas.microsoft.com/office/drawing/2008/diagram" relId="rId29" minVer="http://schemas.openxmlformats.org/drawingml/2006/diagram"/>
     </a:ext>
   </dgm:extLst>
 </dgm:dataModel>
@@ -8635,7 +8509,6 @@
             <a:rPr lang="en-CA" sz="1000" kern="1200"/>
             <a:t>V3</a:t>
           </a:r>
-          <a:endParaRPr lang="en-CA" sz="1000" kern="1200"/>
         </a:p>
       </dsp:txBody>
       <dsp:txXfrm>

</xml_diff>